<commit_message>
Week 7 Lab 6
Week 7 Lab 6
</commit_message>
<xml_diff>
--- a/GISC2335_ProgrammingForGIS/WeeklyContent/week6/notes/GIS_2335_Class_Notes_Week6_02-25-25.docx
+++ b/GISC2335_ProgrammingForGIS/WeeklyContent/week6/notes/GIS_2335_Class_Notes_Week6_02-25-25.docx
@@ -68,16 +68,8 @@
           <w:kern w:val="0"/>
           <w14:ligatures w14:val="none"/>
         </w:rPr>
-      </w:r>
-      <w:r>
-        <w:rPr>
-          <w:rFonts w:ascii="Times New Roman" w:eastAsia="Times New Roman" w:hAnsi="Times New Roman" w:cs="Times New Roman"/>
-          <w:noProof/>
-          <w:kern w:val="0"/>
-          <w14:ligatures w14:val="none"/>
-        </w:rPr>
         <w:pict w14:anchorId="421E7B1D">
-          <v:rect id="_x0000_i1026" alt="" style="width:468pt;height:.05pt;mso-width-percent:0;mso-height-percent:0;mso-width-percent:0;mso-height-percent:0" o:hralign="center" o:hrstd="t" o:hr="t" fillcolor="#a0a0a0" stroked="f"/>
+          <v:rect id="_x0000_i1025" alt="" style="width:468pt;height:.05pt;mso-width-percent:0;mso-height-percent:0;mso-width-percent:0;mso-height-percent:0" o:hralign="center" o:hrstd="t" o:hr="t" fillcolor="#a0a0a0" stroked="f"/>
         </w:pict>
       </w:r>
     </w:p>
@@ -488,7 +480,6 @@
           <w14:ligatures w14:val="none"/>
         </w:rPr>
       </w:pPr>
-      <w:proofErr w:type="gramStart"/>
       <w:r>
         <w:rPr>
           <w:rFonts w:ascii="Times New Roman" w:eastAsia="Times New Roman" w:hAnsi="Times New Roman" w:cs="Times New Roman"/>
@@ -499,20 +490,7 @@
           <w:szCs w:val="22"/>
           <w14:ligatures w14:val="none"/>
         </w:rPr>
-        <w:t>Future Plans</w:t>
-      </w:r>
-      <w:proofErr w:type="gramEnd"/>
-      <w:r>
-        <w:rPr>
-          <w:rFonts w:ascii="Times New Roman" w:eastAsia="Times New Roman" w:hAnsi="Times New Roman" w:cs="Times New Roman"/>
-          <w:b/>
-          <w:bCs/>
-          <w:kern w:val="0"/>
-          <w:sz w:val="22"/>
-          <w:szCs w:val="22"/>
-          <w14:ligatures w14:val="none"/>
-        </w:rPr>
-        <w:t>:</w:t>
+        <w:t>Future Plans:</w:t>
       </w:r>
     </w:p>
     <w:p>
@@ -785,27 +763,7 @@
           <w:szCs w:val="21"/>
           <w14:ligatures w14:val="none"/>
         </w:rPr>
-        <w:t xml:space="preserve"> </w:t>
-      </w:r>
-      <w:r>
-        <w:rPr>
-          <w:rFonts w:ascii="Times New Roman" w:eastAsia="Times New Roman" w:hAnsi="Times New Roman" w:cs="Times New Roman"/>
-          <w:kern w:val="0"/>
-          <w:sz w:val="21"/>
-          <w:szCs w:val="21"/>
-          <w14:ligatures w14:val="none"/>
-        </w:rPr>
-        <w:t>can but</w:t>
-      </w:r>
-      <w:r>
-        <w:rPr>
-          <w:rFonts w:ascii="Times New Roman" w:eastAsia="Times New Roman" w:hAnsi="Times New Roman" w:cs="Times New Roman"/>
-          <w:kern w:val="0"/>
-          <w:sz w:val="21"/>
-          <w:szCs w:val="21"/>
-          <w14:ligatures w14:val="none"/>
-        </w:rPr>
-        <w:t xml:space="preserve"> expect formal guidance after Spring Break.</w:t>
+        <w:t xml:space="preserve"> can but expect formal guidance after Spring Break.</w:t>
       </w:r>
     </w:p>
     <w:p>
@@ -872,16 +830,8 @@
           <w:kern w:val="0"/>
           <w14:ligatures w14:val="none"/>
         </w:rPr>
-      </w:r>
-      <w:r>
-        <w:rPr>
-          <w:rFonts w:ascii="Times New Roman" w:eastAsia="Times New Roman" w:hAnsi="Times New Roman" w:cs="Times New Roman"/>
-          <w:noProof/>
-          <w:kern w:val="0"/>
-          <w14:ligatures w14:val="none"/>
-        </w:rPr>
         <w:pict w14:anchorId="2B92A7EC">
-          <v:rect id="_x0000_i1028" alt="" style="width:468pt;height:.05pt;mso-width-percent:0;mso-height-percent:0;mso-width-percent:0;mso-height-percent:0" o:hralign="center" o:hrstd="t" o:hr="t" fillcolor="#a0a0a0" stroked="f"/>
+          <v:rect id="_x0000_i1026" alt="" style="width:468pt;height:.05pt;mso-width-percent:0;mso-height-percent:0;mso-width-percent:0;mso-height-percent:0" o:hralign="center" o:hrstd="t" o:hr="t" fillcolor="#a0a0a0" stroked="f"/>
         </w:pict>
       </w:r>
     </w:p>
@@ -1154,16 +1104,8 @@
           <w:kern w:val="0"/>
           <w14:ligatures w14:val="none"/>
         </w:rPr>
-      </w:r>
-      <w:r>
-        <w:rPr>
-          <w:rFonts w:ascii="Times New Roman" w:eastAsia="Times New Roman" w:hAnsi="Times New Roman" w:cs="Times New Roman"/>
-          <w:noProof/>
-          <w:kern w:val="0"/>
-          <w14:ligatures w14:val="none"/>
-        </w:rPr>
         <w:pict w14:anchorId="3440D22A">
-          <v:rect id="_x0000_i1029" alt="" style="width:468pt;height:.05pt;mso-width-percent:0;mso-height-percent:0;mso-width-percent:0;mso-height-percent:0" o:hralign="center" o:hrstd="t" o:hr="t" fillcolor="#a0a0a0" stroked="f"/>
+          <v:rect id="_x0000_i1027" alt="" style="width:468pt;height:.05pt;mso-width-percent:0;mso-height-percent:0;mso-width-percent:0;mso-height-percent:0" o:hralign="center" o:hrstd="t" o:hr="t" fillcolor="#a0a0a0" stroked="f"/>
         </w:pict>
       </w:r>
     </w:p>
@@ -1536,19 +1478,7 @@
           <w14:ligatures w14:val="none"/>
         </w:rPr>
         <w:lastRenderedPageBreak/>
-        <w:t>Chapter 5 Key Topics and Note</w:t>
-      </w:r>
-      <w:r>
-        <w:rPr>
-          <w:rFonts w:ascii="Times New Roman" w:eastAsia="Times New Roman" w:hAnsi="Times New Roman" w:cs="Times New Roman"/>
-          <w:b/>
-          <w:bCs/>
-          <w:kern w:val="0"/>
-          <w:sz w:val="28"/>
-          <w:szCs w:val="28"/>
-          <w14:ligatures w14:val="none"/>
-        </w:rPr>
-        <w:t>s</w:t>
+        <w:t>Chapter 5 Key Topics and Notes</w:t>
       </w:r>
     </w:p>
     <w:p>
@@ -1810,7 +1740,6 @@
         </w:rPr>
       </w:pPr>
       <w:proofErr w:type="spellStart"/>
-      <w:proofErr w:type="gramStart"/>
       <w:r>
         <w:rPr>
           <w:rFonts w:ascii="Courier New" w:eastAsia="Times New Roman" w:hAnsi="Courier New" w:cs="Courier New"/>
@@ -1822,7 +1751,6 @@
         <w:t>arcpy.env.workspace</w:t>
       </w:r>
       <w:proofErr w:type="spellEnd"/>
-      <w:proofErr w:type="gramEnd"/>
       <w:r>
         <w:rPr>
           <w:rFonts w:ascii="Courier New" w:eastAsia="Times New Roman" w:hAnsi="Courier New" w:cs="Courier New"/>
@@ -1831,29 +1759,7 @@
           <w:szCs w:val="16"/>
           <w14:ligatures w14:val="none"/>
         </w:rPr>
-        <w:t xml:space="preserve"> = "C:/</w:t>
-      </w:r>
-      <w:proofErr w:type="spellStart"/>
-      <w:r>
-        <w:rPr>
-          <w:rFonts w:ascii="Courier New" w:eastAsia="Times New Roman" w:hAnsi="Courier New" w:cs="Courier New"/>
-          <w:kern w:val="0"/>
-          <w:sz w:val="16"/>
-          <w:szCs w:val="16"/>
-          <w14:ligatures w14:val="none"/>
-        </w:rPr>
-        <w:t>GIS_Project</w:t>
-      </w:r>
-      <w:proofErr w:type="spellEnd"/>
-      <w:r>
-        <w:rPr>
-          <w:rFonts w:ascii="Courier New" w:eastAsia="Times New Roman" w:hAnsi="Courier New" w:cs="Courier New"/>
-          <w:kern w:val="0"/>
-          <w:sz w:val="16"/>
-          <w:szCs w:val="16"/>
-          <w14:ligatures w14:val="none"/>
-        </w:rPr>
-        <w:t>/Data"</w:t>
+        <w:t xml:space="preserve"> = "C:/GIS_Project/Data"</w:t>
       </w:r>
     </w:p>
     <w:p>
@@ -1929,7 +1835,6 @@
         </w:rPr>
       </w:pPr>
       <w:proofErr w:type="spellStart"/>
-      <w:proofErr w:type="gramStart"/>
       <w:r>
         <w:rPr>
           <w:rFonts w:ascii="Courier New" w:eastAsia="Times New Roman" w:hAnsi="Courier New" w:cs="Courier New"/>
@@ -1938,18 +1843,7 @@
           <w:szCs w:val="16"/>
           <w14:ligatures w14:val="none"/>
         </w:rPr>
-        <w:t>arcpy.Clip</w:t>
-      </w:r>
-      <w:proofErr w:type="gramEnd"/>
-      <w:r>
-        <w:rPr>
-          <w:rFonts w:ascii="Courier New" w:eastAsia="Times New Roman" w:hAnsi="Courier New" w:cs="Courier New"/>
-          <w:kern w:val="0"/>
-          <w:sz w:val="16"/>
-          <w:szCs w:val="16"/>
-          <w14:ligatures w14:val="none"/>
-        </w:rPr>
-        <w:t>_analysis</w:t>
+        <w:t>arcpy.Clip_analysis</w:t>
       </w:r>
       <w:proofErr w:type="spellEnd"/>
       <w:r>
@@ -2249,18 +2143,8 @@
           <w:szCs w:val="21"/>
           <w14:ligatures w14:val="none"/>
         </w:rPr>
-      </w:r>
-      <w:r>
-        <w:rPr>
-          <w:rFonts w:ascii="Times New Roman" w:eastAsia="Times New Roman" w:hAnsi="Times New Roman" w:cs="Times New Roman"/>
-          <w:noProof/>
-          <w:kern w:val="0"/>
-          <w:sz w:val="21"/>
-          <w:szCs w:val="21"/>
-          <w14:ligatures w14:val="none"/>
-        </w:rPr>
         <w:pict w14:anchorId="587D633C">
-          <v:rect id="_x0000_i1031" alt="" style="width:468pt;height:.05pt;mso-width-percent:0;mso-height-percent:0;mso-width-percent:0;mso-height-percent:0" o:hralign="center" o:hrstd="t" o:hr="t" fillcolor="#a0a0a0" stroked="f"/>
+          <v:rect id="_x0000_i1028" alt="" style="width:468pt;height:.05pt;mso-width-percent:0;mso-height-percent:0;mso-width-percent:0;mso-height-percent:0" o:hralign="center" o:hrstd="t" o:hr="t" fillcolor="#a0a0a0" stroked="f"/>
         </w:pict>
       </w:r>
     </w:p>
@@ -2422,7 +2306,6 @@
         <w:t xml:space="preserve">result = </w:t>
       </w:r>
       <w:proofErr w:type="spellStart"/>
-      <w:proofErr w:type="gramStart"/>
       <w:r>
         <w:rPr>
           <w:rFonts w:ascii="Courier New" w:eastAsia="Times New Roman" w:hAnsi="Courier New" w:cs="Courier New"/>
@@ -2431,18 +2314,7 @@
           <w:szCs w:val="16"/>
           <w14:ligatures w14:val="none"/>
         </w:rPr>
-        <w:t>arcpy.Buffer</w:t>
-      </w:r>
-      <w:proofErr w:type="gramEnd"/>
-      <w:r>
-        <w:rPr>
-          <w:rFonts w:ascii="Courier New" w:eastAsia="Times New Roman" w:hAnsi="Courier New" w:cs="Courier New"/>
-          <w:kern w:val="0"/>
-          <w:sz w:val="16"/>
-          <w:szCs w:val="16"/>
-          <w14:ligatures w14:val="none"/>
-        </w:rPr>
-        <w:t>_analysis</w:t>
+        <w:t>arcpy.Buffer_analysis</w:t>
       </w:r>
       <w:proofErr w:type="spellEnd"/>
       <w:r>
@@ -2545,7 +2417,6 @@
         <w:t xml:space="preserve">count = </w:t>
       </w:r>
       <w:proofErr w:type="spellStart"/>
-      <w:proofErr w:type="gramStart"/>
       <w:r>
         <w:rPr>
           <w:rFonts w:ascii="Courier New" w:eastAsia="Times New Roman" w:hAnsi="Courier New" w:cs="Courier New"/>
@@ -2554,18 +2425,7 @@
           <w:szCs w:val="16"/>
           <w14:ligatures w14:val="none"/>
         </w:rPr>
-        <w:t>arcpy.GetCount</w:t>
-      </w:r>
-      <w:proofErr w:type="gramEnd"/>
-      <w:r>
-        <w:rPr>
-          <w:rFonts w:ascii="Courier New" w:eastAsia="Times New Roman" w:hAnsi="Courier New" w:cs="Courier New"/>
-          <w:kern w:val="0"/>
-          <w:sz w:val="16"/>
-          <w:szCs w:val="16"/>
-          <w14:ligatures w14:val="none"/>
-        </w:rPr>
-        <w:t>_management</w:t>
+        <w:t>arcpy.GetCount_management</w:t>
       </w:r>
       <w:proofErr w:type="spellEnd"/>
       <w:r>
@@ -2671,18 +2531,8 @@
           <w:szCs w:val="21"/>
           <w14:ligatures w14:val="none"/>
         </w:rPr>
-      </w:r>
-      <w:r>
-        <w:rPr>
-          <w:rFonts w:ascii="Times New Roman" w:eastAsia="Times New Roman" w:hAnsi="Times New Roman" w:cs="Times New Roman"/>
-          <w:noProof/>
-          <w:kern w:val="0"/>
-          <w:sz w:val="21"/>
-          <w:szCs w:val="21"/>
-          <w14:ligatures w14:val="none"/>
-        </w:rPr>
         <w:pict w14:anchorId="5D54E410">
-          <v:rect id="_x0000_i1032" alt="" style="width:468pt;height:.05pt;mso-width-percent:0;mso-height-percent:0;mso-width-percent:0;mso-height-percent:0" o:hralign="center" o:hrstd="t" o:hr="t" fillcolor="#a0a0a0" stroked="f"/>
+          <v:rect id="_x0000_i1029" alt="" style="width:468pt;height:.05pt;mso-width-percent:0;mso-height-percent:0;mso-width-percent:0;mso-height-percent:0" o:hralign="center" o:hrstd="t" o:hr="t" fillcolor="#a0a0a0" stroked="f"/>
         </w:pict>
       </w:r>
     </w:p>
@@ -2786,7 +2636,6 @@
         </w:rPr>
       </w:pPr>
       <w:proofErr w:type="spellStart"/>
-      <w:proofErr w:type="gramStart"/>
       <w:r>
         <w:rPr>
           <w:rFonts w:ascii="Courier New" w:eastAsia="Times New Roman" w:hAnsi="Courier New" w:cs="Courier New"/>
@@ -2798,7 +2647,6 @@
         <w:t>arcpy.ImportToolbox</w:t>
       </w:r>
       <w:proofErr w:type="spellEnd"/>
-      <w:proofErr w:type="gramEnd"/>
       <w:r>
         <w:rPr>
           <w:rFonts w:ascii="Courier New" w:eastAsia="Times New Roman" w:hAnsi="Courier New" w:cs="Courier New"/>
@@ -2926,18 +2774,8 @@
           <w:szCs w:val="21"/>
           <w14:ligatures w14:val="none"/>
         </w:rPr>
-      </w:r>
-      <w:r>
-        <w:rPr>
-          <w:rFonts w:ascii="Times New Roman" w:eastAsia="Times New Roman" w:hAnsi="Times New Roman" w:cs="Times New Roman"/>
-          <w:noProof/>
-          <w:kern w:val="0"/>
-          <w:sz w:val="21"/>
-          <w:szCs w:val="21"/>
-          <w14:ligatures w14:val="none"/>
-        </w:rPr>
         <w:pict w14:anchorId="1CBE2FE7">
-          <v:rect id="_x0000_i1033" alt="" style="width:468pt;height:.05pt;mso-width-percent:0;mso-height-percent:0;mso-width-percent:0;mso-height-percent:0" o:hralign="center" o:hrstd="t" o:hr="t" fillcolor="#a0a0a0" stroked="f"/>
+          <v:rect id="_x0000_i1030" alt="" style="width:468pt;height:.05pt;mso-width-percent:0;mso-height-percent:0;mso-width-percent:0;mso-height-percent:0" o:hralign="center" o:hrstd="t" o:hr="t" fillcolor="#a0a0a0" stroked="f"/>
         </w:pict>
       </w:r>
     </w:p>
@@ -3108,7 +2946,6 @@
         <w:t xml:space="preserve"> Helper functions like </w:t>
       </w:r>
       <w:proofErr w:type="spellStart"/>
-      <w:proofErr w:type="gramStart"/>
       <w:r>
         <w:rPr>
           <w:rFonts w:ascii="Courier New" w:eastAsia="Times New Roman" w:hAnsi="Courier New" w:cs="Courier New"/>
@@ -3120,7 +2957,6 @@
         <w:t>arcpy.Exists</w:t>
       </w:r>
       <w:proofErr w:type="spellEnd"/>
-      <w:proofErr w:type="gramEnd"/>
       <w:r>
         <w:rPr>
           <w:rFonts w:ascii="Courier New" w:eastAsia="Times New Roman" w:hAnsi="Courier New" w:cs="Courier New"/>
@@ -3245,7 +3081,6 @@
         <w:t xml:space="preserve">if </w:t>
       </w:r>
       <w:proofErr w:type="spellStart"/>
-      <w:proofErr w:type="gramStart"/>
       <w:r>
         <w:rPr>
           <w:rFonts w:ascii="Courier New" w:eastAsia="Times New Roman" w:hAnsi="Courier New" w:cs="Courier New"/>
@@ -3257,7 +3092,6 @@
         <w:t>arcpy.Exists</w:t>
       </w:r>
       <w:proofErr w:type="spellEnd"/>
-      <w:proofErr w:type="gramEnd"/>
       <w:r>
         <w:rPr>
           <w:rFonts w:ascii="Courier New" w:eastAsia="Times New Roman" w:hAnsi="Courier New" w:cs="Courier New"/>
@@ -3333,29 +3167,7 @@
           <w:szCs w:val="16"/>
           <w14:ligatures w14:val="none"/>
         </w:rPr>
-        <w:t xml:space="preserve">    </w:t>
-      </w:r>
-      <w:proofErr w:type="gramStart"/>
-      <w:r>
-        <w:rPr>
-          <w:rFonts w:ascii="Courier New" w:eastAsia="Times New Roman" w:hAnsi="Courier New" w:cs="Courier New"/>
-          <w:kern w:val="0"/>
-          <w:sz w:val="16"/>
-          <w:szCs w:val="16"/>
-          <w14:ligatures w14:val="none"/>
-        </w:rPr>
-        <w:t>print(</w:t>
-      </w:r>
-      <w:proofErr w:type="gramEnd"/>
-      <w:r>
-        <w:rPr>
-          <w:rFonts w:ascii="Courier New" w:eastAsia="Times New Roman" w:hAnsi="Courier New" w:cs="Courier New"/>
-          <w:kern w:val="0"/>
-          <w:sz w:val="16"/>
-          <w:szCs w:val="16"/>
-          <w14:ligatures w14:val="none"/>
-        </w:rPr>
-        <w:t>"File exists.")</w:t>
+        <w:t xml:space="preserve">    print("File exists.")</w:t>
       </w:r>
     </w:p>
     <w:p>
@@ -3378,18 +3190,8 @@
           <w:szCs w:val="21"/>
           <w14:ligatures w14:val="none"/>
         </w:rPr>
-      </w:r>
-      <w:r>
-        <w:rPr>
-          <w:rFonts w:ascii="Times New Roman" w:eastAsia="Times New Roman" w:hAnsi="Times New Roman" w:cs="Times New Roman"/>
-          <w:noProof/>
-          <w:kern w:val="0"/>
-          <w:sz w:val="21"/>
-          <w:szCs w:val="21"/>
-          <w14:ligatures w14:val="none"/>
-        </w:rPr>
         <w:pict w14:anchorId="47406E95">
-          <v:rect id="_x0000_i1034" alt="" style="width:468pt;height:.05pt;mso-width-percent:0;mso-height-percent:0;mso-width-percent:0;mso-height-percent:0" o:hralign="center" o:hrstd="t" o:hr="t" fillcolor="#a0a0a0" stroked="f"/>
+          <v:rect id="_x0000_i1031" alt="" style="width:468pt;height:.05pt;mso-width-percent:0;mso-height-percent:0;mso-width-percent:0;mso-height-percent:0" o:hralign="center" o:hrstd="t" o:hr="t" fillcolor="#a0a0a0" stroked="f"/>
         </w:pict>
       </w:r>
     </w:p>
@@ -3515,6 +3317,7 @@
           <w:szCs w:val="16"/>
           <w14:ligatures w14:val="none"/>
         </w:rPr>
+        <w:lastRenderedPageBreak/>
         <w:t>sr</w:t>
       </w:r>
       <w:proofErr w:type="spellEnd"/>
@@ -3529,7 +3332,6 @@
         <w:t xml:space="preserve"> = </w:t>
       </w:r>
       <w:proofErr w:type="spellStart"/>
-      <w:proofErr w:type="gramStart"/>
       <w:r>
         <w:rPr>
           <w:rFonts w:ascii="Courier New" w:eastAsia="Times New Roman" w:hAnsi="Courier New" w:cs="Courier New"/>
@@ -3541,7 +3343,6 @@
         <w:t>arcpy.SpatialReference</w:t>
       </w:r>
       <w:proofErr w:type="spellEnd"/>
-      <w:proofErr w:type="gramEnd"/>
       <w:r>
         <w:rPr>
           <w:rFonts w:ascii="Courier New" w:eastAsia="Times New Roman" w:hAnsi="Courier New" w:cs="Courier New"/>
@@ -3669,18 +3470,8 @@
           <w:szCs w:val="21"/>
           <w14:ligatures w14:val="none"/>
         </w:rPr>
-      </w:r>
-      <w:r>
-        <w:rPr>
-          <w:rFonts w:ascii="Times New Roman" w:eastAsia="Times New Roman" w:hAnsi="Times New Roman" w:cs="Times New Roman"/>
-          <w:noProof/>
-          <w:kern w:val="0"/>
-          <w:sz w:val="21"/>
-          <w:szCs w:val="21"/>
-          <w14:ligatures w14:val="none"/>
-        </w:rPr>
         <w:pict w14:anchorId="0DDF36C7">
-          <v:rect id="_x0000_i1035" alt="" style="width:468pt;height:.05pt;mso-width-percent:0;mso-height-percent:0;mso-width-percent:0;mso-height-percent:0" o:hralign="center" o:hrstd="t" o:hr="t" fillcolor="#a0a0a0" stroked="f"/>
+          <v:rect id="_x0000_i1032" alt="" style="width:468pt;height:.05pt;mso-width-percent:0;mso-height-percent:0;mso-width-percent:0;mso-height-percent:0" o:hralign="center" o:hrstd="t" o:hr="t" fillcolor="#a0a0a0" stroked="f"/>
         </w:pict>
       </w:r>
     </w:p>
@@ -3708,7 +3499,6 @@
           <w:szCs w:val="22"/>
           <w14:ligatures w14:val="none"/>
         </w:rPr>
-        <w:lastRenderedPageBreak/>
         <w:t>5.11: Using Environments</w:t>
       </w:r>
     </w:p>
@@ -3811,7 +3601,6 @@
         </w:rPr>
       </w:pPr>
       <w:proofErr w:type="spellStart"/>
-      <w:proofErr w:type="gramStart"/>
       <w:r>
         <w:rPr>
           <w:rFonts w:ascii="Courier New" w:eastAsia="Times New Roman" w:hAnsi="Courier New" w:cs="Courier New"/>
@@ -3823,7 +3612,6 @@
         <w:t>arcpy.env.extent</w:t>
       </w:r>
       <w:proofErr w:type="spellEnd"/>
-      <w:proofErr w:type="gramEnd"/>
       <w:r>
         <w:rPr>
           <w:rFonts w:ascii="Courier New" w:eastAsia="Times New Roman" w:hAnsi="Courier New" w:cs="Courier New"/>
@@ -3870,7 +3658,6 @@
         </w:rPr>
       </w:pPr>
       <w:proofErr w:type="spellStart"/>
-      <w:proofErr w:type="gramStart"/>
       <w:r>
         <w:rPr>
           <w:rFonts w:ascii="Courier New" w:eastAsia="Times New Roman" w:hAnsi="Courier New" w:cs="Courier New"/>
@@ -3882,7 +3669,6 @@
         <w:t>arcpy.env.overwriteOutput</w:t>
       </w:r>
       <w:proofErr w:type="spellEnd"/>
-      <w:proofErr w:type="gramEnd"/>
       <w:r>
         <w:rPr>
           <w:rFonts w:ascii="Courier New" w:eastAsia="Times New Roman" w:hAnsi="Courier New" w:cs="Courier New"/>
@@ -3962,18 +3748,8 @@
           <w:szCs w:val="21"/>
           <w14:ligatures w14:val="none"/>
         </w:rPr>
-      </w:r>
-      <w:r>
-        <w:rPr>
-          <w:rFonts w:ascii="Times New Roman" w:eastAsia="Times New Roman" w:hAnsi="Times New Roman" w:cs="Times New Roman"/>
-          <w:noProof/>
-          <w:kern w:val="0"/>
-          <w:sz w:val="21"/>
-          <w:szCs w:val="21"/>
-          <w14:ligatures w14:val="none"/>
-        </w:rPr>
         <w:pict w14:anchorId="4745324E">
-          <v:rect id="_x0000_i1036" alt="" style="width:468pt;height:.05pt;mso-width-percent:0;mso-height-percent:0;mso-width-percent:0;mso-height-percent:0" o:hralign="center" o:hrstd="t" o:hr="t" fillcolor="#a0a0a0" stroked="f"/>
+          <v:rect id="_x0000_i1033" alt="" style="width:468pt;height:.05pt;mso-width-percent:0;mso-height-percent:0;mso-width-percent:0;mso-height-percent:0" o:hralign="center" o:hrstd="t" o:hr="t" fillcolor="#a0a0a0" stroked="f"/>
         </w:pict>
       </w:r>
     </w:p>
@@ -4101,7 +3877,6 @@
         <w:t>print(</w:t>
       </w:r>
       <w:proofErr w:type="spellStart"/>
-      <w:proofErr w:type="gramStart"/>
       <w:r>
         <w:rPr>
           <w:rFonts w:ascii="Courier New" w:eastAsia="Times New Roman" w:hAnsi="Courier New" w:cs="Courier New"/>
@@ -4113,7 +3888,6 @@
         <w:t>arcpy.GetMessages</w:t>
       </w:r>
       <w:proofErr w:type="spellEnd"/>
-      <w:proofErr w:type="gramEnd"/>
       <w:r>
         <w:rPr>
           <w:rFonts w:ascii="Courier New" w:eastAsia="Times New Roman" w:hAnsi="Courier New" w:cs="Courier New"/>
@@ -4236,29 +4010,7 @@
           <w:szCs w:val="21"/>
           <w14:ligatures w14:val="none"/>
         </w:rPr>
-        <w:t xml:space="preserve"> Warning (might </w:t>
-      </w:r>
-      <w:proofErr w:type="gramStart"/>
-      <w:r>
-        <w:rPr>
-          <w:rFonts w:ascii="Times New Roman" w:eastAsia="Times New Roman" w:hAnsi="Times New Roman" w:cs="Times New Roman"/>
-          <w:kern w:val="0"/>
-          <w:sz w:val="21"/>
-          <w:szCs w:val="21"/>
-          <w14:ligatures w14:val="none"/>
-        </w:rPr>
-        <w:t>work, but</w:t>
-      </w:r>
-      <w:proofErr w:type="gramEnd"/>
-      <w:r>
-        <w:rPr>
-          <w:rFonts w:ascii="Times New Roman" w:eastAsia="Times New Roman" w:hAnsi="Times New Roman" w:cs="Times New Roman"/>
-          <w:kern w:val="0"/>
-          <w:sz w:val="21"/>
-          <w:szCs w:val="21"/>
-          <w14:ligatures w14:val="none"/>
-        </w:rPr>
-        <w:t xml:space="preserve"> check results).</w:t>
+        <w:t xml:space="preserve"> Warning (might work, but check results).</w:t>
       </w:r>
     </w:p>
     <w:p>
@@ -4319,18 +4071,8 @@
           <w:szCs w:val="21"/>
           <w14:ligatures w14:val="none"/>
         </w:rPr>
-      </w:r>
-      <w:r>
-        <w:rPr>
-          <w:rFonts w:ascii="Times New Roman" w:eastAsia="Times New Roman" w:hAnsi="Times New Roman" w:cs="Times New Roman"/>
-          <w:noProof/>
-          <w:kern w:val="0"/>
-          <w:sz w:val="21"/>
-          <w:szCs w:val="21"/>
-          <w14:ligatures w14:val="none"/>
-        </w:rPr>
         <w:pict w14:anchorId="44A7B526">
-          <v:rect id="_x0000_i1037" alt="" style="width:468pt;height:.05pt;mso-width-percent:0;mso-height-percent:0;mso-width-percent:0;mso-height-percent:0" o:hralign="center" o:hrstd="t" o:hr="t" fillcolor="#a0a0a0" stroked="f"/>
+          <v:rect id="_x0000_i1034" alt="" style="width:468pt;height:.05pt;mso-width-percent:0;mso-height-percent:0;mso-width-percent:0;mso-height-percent:0" o:hralign="center" o:hrstd="t" o:hr="t" fillcolor="#a0a0a0" stroked="f"/>
         </w:pict>
       </w:r>
     </w:p>
@@ -4460,7 +4202,6 @@
         <w:t>print(</w:t>
       </w:r>
       <w:proofErr w:type="spellStart"/>
-      <w:proofErr w:type="gramStart"/>
       <w:r>
         <w:rPr>
           <w:rFonts w:ascii="Courier New" w:eastAsia="Times New Roman" w:hAnsi="Courier New" w:cs="Courier New"/>
@@ -4472,7 +4213,6 @@
         <w:t>arcpy.CheckProduct</w:t>
       </w:r>
       <w:proofErr w:type="spellEnd"/>
-      <w:proofErr w:type="gramEnd"/>
       <w:r>
         <w:rPr>
           <w:rFonts w:ascii="Courier New" w:eastAsia="Times New Roman" w:hAnsi="Courier New" w:cs="Courier New"/>
@@ -4589,7 +4329,6 @@
         <w:t xml:space="preserve">if </w:t>
       </w:r>
       <w:proofErr w:type="spellStart"/>
-      <w:proofErr w:type="gramStart"/>
       <w:r>
         <w:rPr>
           <w:rFonts w:ascii="Courier New" w:eastAsia="Times New Roman" w:hAnsi="Courier New" w:cs="Courier New"/>
@@ -4601,7 +4340,6 @@
         <w:t>arcpy.CheckExtension</w:t>
       </w:r>
       <w:proofErr w:type="spellEnd"/>
-      <w:proofErr w:type="gramEnd"/>
       <w:r>
         <w:rPr>
           <w:rFonts w:ascii="Courier New" w:eastAsia="Times New Roman" w:hAnsi="Courier New" w:cs="Courier New"/>
@@ -4658,7 +4396,6 @@
         <w:t xml:space="preserve">    </w:t>
       </w:r>
       <w:proofErr w:type="spellStart"/>
-      <w:proofErr w:type="gramStart"/>
       <w:r>
         <w:rPr>
           <w:rFonts w:ascii="Courier New" w:eastAsia="Times New Roman" w:hAnsi="Courier New" w:cs="Courier New"/>
@@ -4670,7 +4407,6 @@
         <w:t>arcpy.CheckOutExtension</w:t>
       </w:r>
       <w:proofErr w:type="spellEnd"/>
-      <w:proofErr w:type="gramEnd"/>
       <w:r>
         <w:rPr>
           <w:rFonts w:ascii="Courier New" w:eastAsia="Times New Roman" w:hAnsi="Courier New" w:cs="Courier New"/>
@@ -4750,18 +4486,8 @@
           <w:szCs w:val="21"/>
           <w14:ligatures w14:val="none"/>
         </w:rPr>
-      </w:r>
-      <w:r>
-        <w:rPr>
-          <w:rFonts w:ascii="Times New Roman" w:eastAsia="Times New Roman" w:hAnsi="Times New Roman" w:cs="Times New Roman"/>
-          <w:noProof/>
-          <w:kern w:val="0"/>
-          <w:sz w:val="21"/>
-          <w:szCs w:val="21"/>
-          <w14:ligatures w14:val="none"/>
-        </w:rPr>
         <w:pict w14:anchorId="70DD5256">
-          <v:rect id="_x0000_i1038" alt="" style="width:468pt;height:.05pt;mso-width-percent:0;mso-height-percent:0;mso-width-percent:0;mso-height-percent:0" o:hralign="center" o:hrstd="t" o:hr="t" fillcolor="#a0a0a0" stroked="f"/>
+          <v:rect id="_x0000_i1035" alt="" style="width:468pt;height:.05pt;mso-width-percent:0;mso-height-percent:0;mso-width-percent:0;mso-height-percent:0" o:hralign="center" o:hrstd="t" o:hr="t" fillcolor="#a0a0a0" stroked="f"/>
         </w:pict>
       </w:r>
     </w:p>
@@ -5014,18 +4740,9 @@
           <w:szCs w:val="21"/>
           <w14:ligatures w14:val="none"/>
         </w:rPr>
-      </w:r>
-      <w:r>
-        <w:rPr>
-          <w:rFonts w:ascii="Times New Roman" w:eastAsia="Times New Roman" w:hAnsi="Times New Roman" w:cs="Times New Roman"/>
-          <w:noProof/>
-          <w:kern w:val="0"/>
-          <w:sz w:val="21"/>
-          <w:szCs w:val="21"/>
-          <w14:ligatures w14:val="none"/>
-        </w:rPr>
+        <w:lastRenderedPageBreak/>
         <w:pict w14:anchorId="75AC9DC8">
-          <v:rect id="_x0000_i1039" alt="" style="width:468pt;height:.05pt;mso-width-percent:0;mso-height-percent:0;mso-width-percent:0;mso-height-percent:0" o:hralign="center" o:hrstd="t" o:hr="t" fillcolor="#a0a0a0" stroked="f"/>
+          <v:rect id="_x0000_i1036" alt="" style="width:468pt;height:.05pt;mso-width-percent:0;mso-height-percent:0;mso-width-percent:0;mso-height-percent:0" o:hralign="center" o:hrstd="t" o:hr="t" fillcolor="#a0a0a0" stroked="f"/>
         </w:pict>
       </w:r>
     </w:p>
@@ -5273,18 +4990,683 @@
           <w:szCs w:val="21"/>
           <w14:ligatures w14:val="none"/>
         </w:rPr>
-      </w:r>
-      <w:r>
-        <w:rPr>
-          <w:rFonts w:ascii="Times New Roman" w:eastAsia="Times New Roman" w:hAnsi="Times New Roman" w:cs="Times New Roman"/>
-          <w:noProof/>
-          <w:kern w:val="0"/>
-          <w:sz w:val="21"/>
-          <w:szCs w:val="21"/>
-          <w14:ligatures w14:val="none"/>
-        </w:rPr>
         <w:pict w14:anchorId="7A2DFB1D">
-          <v:rect id="_x0000_i1040" alt="" style="width:468pt;height:.05pt;mso-width-percent:0;mso-height-percent:0;mso-width-percent:0;mso-height-percent:0" o:hralign="center" o:hrstd="t" o:hr="t" fillcolor="#a0a0a0" stroked="f"/>
+          <v:rect id="_x0000_i1037" alt="" style="width:468pt;height:.05pt;mso-width-percent:0;mso-height-percent:0;mso-width-percent:0;mso-height-percent:0" o:hralign="center" o:hrstd="t" o:hr="t" fillcolor="#a0a0a0" stroked="f"/>
+        </w:pict>
+      </w:r>
+    </w:p>
+    <w:p/>
+    <w:p>
+      <w:r>
+        <w:t xml:space="preserve">Yes, there are a few valuable insights from the </w:t>
+      </w:r>
+      <w:r>
+        <w:rPr>
+          <w:b/>
+          <w:bCs/>
+        </w:rPr>
+        <w:t>Week 10 (March 25, 2025)</w:t>
+      </w:r>
+      <w:r>
+        <w:t xml:space="preserve"> class that would be </w:t>
+      </w:r>
+      <w:r>
+        <w:rPr>
+          <w:b/>
+          <w:bCs/>
+        </w:rPr>
+        <w:t>great additions</w:t>
+      </w:r>
+      <w:r>
+        <w:t xml:space="preserve"> to your saved notes, especially since they reinforce your understanding of </w:t>
+      </w:r>
+      <w:r>
+        <w:rPr>
+          <w:b/>
+          <w:bCs/>
+        </w:rPr>
+        <w:t>debugging</w:t>
+      </w:r>
+      <w:r>
+        <w:t xml:space="preserve">, </w:t>
+      </w:r>
+      <w:r>
+        <w:rPr>
+          <w:b/>
+          <w:bCs/>
+        </w:rPr>
+        <w:t>error handling</w:t>
+      </w:r>
+      <w:r>
+        <w:t>, and practical project submission strategies. Here's what you should consider adding:</w:t>
+      </w:r>
+    </w:p>
+    <w:p>
+      <w:r>
+        <w:pict w14:anchorId="5793668C">
+          <v:rect id="_x0000_i1080" style="width:0;height:1.5pt" o:hralign="center" o:hrstd="t" o:hr="t" fillcolor="#a0a0a0" stroked="f"/>
+        </w:pict>
+      </w:r>
+    </w:p>
+    <w:p>
+      <w:pPr>
+        <w:rPr>
+          <w:b/>
+          <w:bCs/>
+        </w:rPr>
+      </w:pPr>
+      <w:r>
+        <w:rPr>
+          <w:rFonts w:ascii="Segoe UI Emoji" w:hAnsi="Segoe UI Emoji" w:cs="Segoe UI Emoji"/>
+          <w:b/>
+          <w:bCs/>
+        </w:rPr>
+        <w:t>✅</w:t>
+      </w:r>
+      <w:r>
+        <w:rPr>
+          <w:b/>
+          <w:bCs/>
+        </w:rPr>
+        <w:t xml:space="preserve"> New Points to Add to Your Notes</w:t>
+      </w:r>
+    </w:p>
+    <w:p>
+      <w:pPr>
+        <w:rPr>
+          <w:b/>
+          <w:bCs/>
+        </w:rPr>
+      </w:pPr>
+      <w:r>
+        <w:rPr>
+          <w:rFonts w:ascii="Segoe UI Emoji" w:hAnsi="Segoe UI Emoji" w:cs="Segoe UI Emoji"/>
+          <w:b/>
+          <w:bCs/>
+        </w:rPr>
+        <w:t>🪲</w:t>
+      </w:r>
+      <w:r>
+        <w:rPr>
+          <w:b/>
+          <w:bCs/>
+        </w:rPr>
+        <w:t xml:space="preserve"> Chapter 7: Debugging and Error Handling</w:t>
+      </w:r>
+    </w:p>
+    <w:p>
+      <w:pPr>
+        <w:rPr>
+          <w:b/>
+          <w:bCs/>
+        </w:rPr>
+      </w:pPr>
+      <w:r>
+        <w:rPr>
+          <w:rFonts w:ascii="Segoe UI Emoji" w:hAnsi="Segoe UI Emoji" w:cs="Segoe UI Emoji"/>
+          <w:b/>
+          <w:bCs/>
+        </w:rPr>
+        <w:t>🔧</w:t>
+      </w:r>
+      <w:r>
+        <w:rPr>
+          <w:b/>
+          <w:bCs/>
+        </w:rPr>
+        <w:t xml:space="preserve"> Types of Errors</w:t>
+      </w:r>
+    </w:p>
+    <w:p>
+      <w:pPr>
+        <w:numPr>
+          <w:ilvl w:val="0"/>
+          <w:numId w:val="17"/>
+        </w:numPr>
+      </w:pPr>
+      <w:r>
+        <w:rPr>
+          <w:b/>
+          <w:bCs/>
+        </w:rPr>
+        <w:t>Syntax Errors</w:t>
+      </w:r>
+      <w:r>
+        <w:t>: Mistyped code or formatting; script won’t run at all.</w:t>
+      </w:r>
+    </w:p>
+    <w:p>
+      <w:pPr>
+        <w:numPr>
+          <w:ilvl w:val="0"/>
+          <w:numId w:val="17"/>
+        </w:numPr>
+      </w:pPr>
+      <w:r>
+        <w:rPr>
+          <w:b/>
+          <w:bCs/>
+        </w:rPr>
+        <w:t>Exceptions</w:t>
+      </w:r>
+      <w:r>
+        <w:t>: Runtime failures; script starts but fails mid-process.</w:t>
+      </w:r>
+    </w:p>
+    <w:p>
+      <w:pPr>
+        <w:numPr>
+          <w:ilvl w:val="0"/>
+          <w:numId w:val="17"/>
+        </w:numPr>
+      </w:pPr>
+      <w:r>
+        <w:rPr>
+          <w:b/>
+          <w:bCs/>
+        </w:rPr>
+        <w:t>Logic Errors</w:t>
+      </w:r>
+      <w:r>
+        <w:t>: Script runs but gives the wrong result.</w:t>
+      </w:r>
+    </w:p>
+    <w:p>
+      <w:r>
+        <w:pict w14:anchorId="4CD1E88B">
+          <v:rect id="_x0000_i1081" style="width:0;height:1.5pt" o:hralign="center" o:hrstd="t" o:hr="t" fillcolor="#a0a0a0" stroked="f"/>
+        </w:pict>
+      </w:r>
+    </w:p>
+    <w:p>
+      <w:pPr>
+        <w:rPr>
+          <w:b/>
+          <w:bCs/>
+        </w:rPr>
+      </w:pPr>
+      <w:r>
+        <w:rPr>
+          <w:rFonts w:ascii="Segoe UI Emoji" w:hAnsi="Segoe UI Emoji" w:cs="Segoe UI Emoji"/>
+          <w:b/>
+          <w:bCs/>
+        </w:rPr>
+        <w:t>🐞</w:t>
+      </w:r>
+      <w:r>
+        <w:rPr>
+          <w:b/>
+          <w:bCs/>
+        </w:rPr>
+        <w:t xml:space="preserve"> Debugging Strategies</w:t>
+      </w:r>
+    </w:p>
+    <w:p>
+      <w:pPr>
+        <w:numPr>
+          <w:ilvl w:val="0"/>
+          <w:numId w:val="18"/>
+        </w:numPr>
+      </w:pPr>
+      <w:r>
+        <w:rPr>
+          <w:b/>
+          <w:bCs/>
+        </w:rPr>
+        <w:t>Print Statements</w:t>
+      </w:r>
+      <w:r>
+        <w:t>: Insert after key blocks to confirm they ran.</w:t>
+      </w:r>
+    </w:p>
+    <w:p>
+      <w:pPr>
+        <w:numPr>
+          <w:ilvl w:val="0"/>
+          <w:numId w:val="18"/>
+        </w:numPr>
+      </w:pPr>
+      <w:r>
+        <w:rPr>
+          <w:b/>
+          <w:bCs/>
+        </w:rPr>
+        <w:t>Commenting Out Code</w:t>
+      </w:r>
+      <w:r>
+        <w:t>: Temporarily disable chunks to isolate where problems start.</w:t>
+      </w:r>
+    </w:p>
+    <w:p>
+      <w:pPr>
+        <w:numPr>
+          <w:ilvl w:val="0"/>
+          <w:numId w:val="18"/>
+        </w:numPr>
+      </w:pPr>
+      <w:r>
+        <w:rPr>
+          <w:b/>
+          <w:bCs/>
+        </w:rPr>
+        <w:t>Debugger Tools</w:t>
+      </w:r>
+      <w:r>
+        <w:t>:</w:t>
+      </w:r>
+    </w:p>
+    <w:p>
+      <w:pPr>
+        <w:numPr>
+          <w:ilvl w:val="1"/>
+          <w:numId w:val="18"/>
+        </w:numPr>
+      </w:pPr>
+      <w:r>
+        <w:t>Use breakpoints in PyCharm to step through code.</w:t>
+      </w:r>
+    </w:p>
+    <w:p>
+      <w:pPr>
+        <w:numPr>
+          <w:ilvl w:val="1"/>
+          <w:numId w:val="18"/>
+        </w:numPr>
+      </w:pPr>
+      <w:r>
+        <w:t>Check variable values line-by-line.</w:t>
+      </w:r>
+    </w:p>
+    <w:p>
+      <w:pPr>
+        <w:numPr>
+          <w:ilvl w:val="1"/>
+          <w:numId w:val="18"/>
+        </w:numPr>
+      </w:pPr>
+      <w:r>
+        <w:t xml:space="preserve">Use </w:t>
+      </w:r>
+      <w:proofErr w:type="spellStart"/>
+      <w:r>
+        <w:rPr>
+          <w:b/>
+          <w:bCs/>
+        </w:rPr>
+        <w:t>Ctrl+C</w:t>
+      </w:r>
+      <w:proofErr w:type="spellEnd"/>
+      <w:r>
+        <w:t xml:space="preserve"> to stop scripts if frozen.</w:t>
+      </w:r>
+    </w:p>
+    <w:p>
+      <w:r>
+        <w:rPr>
+          <w:rFonts w:ascii="Segoe UI Emoji" w:hAnsi="Segoe UI Emoji" w:cs="Segoe UI Emoji"/>
+        </w:rPr>
+        <w:lastRenderedPageBreak/>
+        <w:t>💬</w:t>
+      </w:r>
+      <w:r>
+        <w:t xml:space="preserve"> Mr. Bushland uses print statements himself and encourages commenting out </w:t>
+      </w:r>
+      <w:r>
+        <w:rPr>
+          <w:b/>
+          <w:bCs/>
+        </w:rPr>
+        <w:t>entire sections</w:t>
+      </w:r>
+      <w:r>
+        <w:t xml:space="preserve"> to isolate bugs.</w:t>
+      </w:r>
+    </w:p>
+    <w:p>
+      <w:r>
+        <w:pict w14:anchorId="2BD2F49D">
+          <v:rect id="_x0000_i1082" style="width:0;height:1.5pt" o:hralign="center" o:hrstd="t" o:hr="t" fillcolor="#a0a0a0" stroked="f"/>
+        </w:pict>
+      </w:r>
+    </w:p>
+    <w:p>
+      <w:pPr>
+        <w:rPr>
+          <w:b/>
+          <w:bCs/>
+        </w:rPr>
+      </w:pPr>
+      <w:r>
+        <w:rPr>
+          <w:rFonts w:ascii="Segoe UI Emoji" w:hAnsi="Segoe UI Emoji" w:cs="Segoe UI Emoji"/>
+          <w:b/>
+          <w:bCs/>
+        </w:rPr>
+        <w:t>🔍</w:t>
+      </w:r>
+      <w:r>
+        <w:rPr>
+          <w:b/>
+          <w:bCs/>
+        </w:rPr>
+        <w:t xml:space="preserve"> Exception Handling Tips</w:t>
+      </w:r>
+    </w:p>
+    <w:p>
+      <w:pPr>
+        <w:numPr>
+          <w:ilvl w:val="0"/>
+          <w:numId w:val="19"/>
+        </w:numPr>
+      </w:pPr>
+      <w:r>
+        <w:t>Use try/except blocks to handle runtime errors gracefully.</w:t>
+      </w:r>
+    </w:p>
+    <w:p>
+      <w:pPr>
+        <w:numPr>
+          <w:ilvl w:val="0"/>
+          <w:numId w:val="19"/>
+        </w:numPr>
+      </w:pPr>
+      <w:r>
+        <w:t>You can also use raise Exception("message") to create your own error triggers.</w:t>
+      </w:r>
+    </w:p>
+    <w:p>
+      <w:pPr>
+        <w:numPr>
+          <w:ilvl w:val="0"/>
+          <w:numId w:val="19"/>
+        </w:numPr>
+      </w:pPr>
+      <w:r>
+        <w:t>Validate input and anticipate errors from user typos.</w:t>
+      </w:r>
+    </w:p>
+    <w:p>
+      <w:r>
+        <w:pict w14:anchorId="56FEF5E3">
+          <v:rect id="_x0000_i1083" style="width:0;height:1.5pt" o:hralign="center" o:hrstd="t" o:hr="t" fillcolor="#a0a0a0" stroked="f"/>
+        </w:pict>
+      </w:r>
+    </w:p>
+    <w:p>
+      <w:pPr>
+        <w:rPr>
+          <w:b/>
+          <w:bCs/>
+        </w:rPr>
+      </w:pPr>
+      <w:r>
+        <w:rPr>
+          <w:rFonts w:ascii="Segoe UI Emoji" w:hAnsi="Segoe UI Emoji" w:cs="Segoe UI Emoji"/>
+          <w:b/>
+          <w:bCs/>
+        </w:rPr>
+        <w:t>📌</w:t>
+      </w:r>
+      <w:r>
+        <w:rPr>
+          <w:b/>
+          <w:bCs/>
+        </w:rPr>
+        <w:t xml:space="preserve"> Common Mistakes to Watch For</w:t>
+      </w:r>
+    </w:p>
+    <w:p>
+      <w:pPr>
+        <w:numPr>
+          <w:ilvl w:val="0"/>
+          <w:numId w:val="20"/>
+        </w:numPr>
+      </w:pPr>
+      <w:r>
+        <w:rPr>
+          <w:b/>
+          <w:bCs/>
+        </w:rPr>
+        <w:t>Incorrect slashes in file paths</w:t>
+      </w:r>
+      <w:r>
+        <w:t xml:space="preserve"> (single backslash vs. forward slash vs. double backslash).</w:t>
+      </w:r>
+    </w:p>
+    <w:p>
+      <w:pPr>
+        <w:numPr>
+          <w:ilvl w:val="0"/>
+          <w:numId w:val="20"/>
+        </w:numPr>
+      </w:pPr>
+      <w:r>
+        <w:rPr>
+          <w:b/>
+          <w:bCs/>
+        </w:rPr>
+        <w:t>Mixed slashes</w:t>
+      </w:r>
+      <w:r>
+        <w:t xml:space="preserve"> in one path (common student error).</w:t>
+      </w:r>
+    </w:p>
+    <w:p>
+      <w:pPr>
+        <w:numPr>
+          <w:ilvl w:val="0"/>
+          <w:numId w:val="20"/>
+        </w:numPr>
+      </w:pPr>
+      <w:r>
+        <w:rPr>
+          <w:b/>
+          <w:bCs/>
+        </w:rPr>
+        <w:t>Missing colons</w:t>
+      </w:r>
+      <w:r>
+        <w:t>, indentation errors, or wrong use of = vs ==.</w:t>
+      </w:r>
+    </w:p>
+    <w:p>
+      <w:pPr>
+        <w:numPr>
+          <w:ilvl w:val="0"/>
+          <w:numId w:val="20"/>
+        </w:numPr>
+      </w:pPr>
+      <w:r>
+        <w:rPr>
+          <w:b/>
+          <w:bCs/>
+        </w:rPr>
+        <w:t>Data not shared correctly</w:t>
+      </w:r>
+      <w:r>
+        <w:t xml:space="preserve"> – especially when submitting .</w:t>
+      </w:r>
+      <w:proofErr w:type="spellStart"/>
+      <w:r>
+        <w:t>aprx</w:t>
+      </w:r>
+      <w:proofErr w:type="spellEnd"/>
+      <w:r>
+        <w:t xml:space="preserve"> files or shared project links.</w:t>
+      </w:r>
+    </w:p>
+    <w:p>
+      <w:r>
+        <w:pict w14:anchorId="0E2BF0EA">
+          <v:rect id="_x0000_i1084" style="width:0;height:1.5pt" o:hralign="center" o:hrstd="t" o:hr="t" fillcolor="#a0a0a0" stroked="f"/>
+        </w:pict>
+      </w:r>
+    </w:p>
+    <w:p>
+      <w:pPr>
+        <w:rPr>
+          <w:b/>
+          <w:bCs/>
+        </w:rPr>
+      </w:pPr>
+      <w:r>
+        <w:rPr>
+          <w:rFonts w:ascii="Segoe UI Emoji" w:hAnsi="Segoe UI Emoji" w:cs="Segoe UI Emoji"/>
+          <w:b/>
+          <w:bCs/>
+        </w:rPr>
+        <w:t>📁</w:t>
+      </w:r>
+      <w:r>
+        <w:rPr>
+          <w:b/>
+          <w:bCs/>
+        </w:rPr>
+        <w:t xml:space="preserve"> ArcGIS Pro Submission Reminders</w:t>
+      </w:r>
+    </w:p>
+    <w:p>
+      <w:pPr>
+        <w:numPr>
+          <w:ilvl w:val="0"/>
+          <w:numId w:val="21"/>
+        </w:numPr>
+      </w:pPr>
+      <w:r>
+        <w:t xml:space="preserve">Share projects using </w:t>
+      </w:r>
+      <w:r>
+        <w:rPr>
+          <w:b/>
+          <w:bCs/>
+        </w:rPr>
+        <w:t>Share → Share Project → Upload to Online → Share with Organization</w:t>
+      </w:r>
+      <w:r>
+        <w:t>.</w:t>
+      </w:r>
+    </w:p>
+    <w:p>
+      <w:pPr>
+        <w:numPr>
+          <w:ilvl w:val="0"/>
+          <w:numId w:val="21"/>
+        </w:numPr>
+      </w:pPr>
+      <w:r>
+        <w:t xml:space="preserve">Submit the </w:t>
+      </w:r>
+      <w:r>
+        <w:rPr>
+          <w:b/>
+          <w:bCs/>
+        </w:rPr>
+        <w:t>short URL</w:t>
+      </w:r>
+      <w:r>
+        <w:t xml:space="preserve"> from ArcGIS Online → Content → Item → Details → Bottom right.</w:t>
+      </w:r>
+    </w:p>
+    <w:p>
+      <w:r>
+        <w:rPr>
+          <w:rFonts w:ascii="Segoe UI Emoji" w:hAnsi="Segoe UI Emoji" w:cs="Segoe UI Emoji"/>
+        </w:rPr>
+        <w:t>🔒</w:t>
+      </w:r>
+      <w:r>
+        <w:t xml:space="preserve"> If you submit a local .</w:t>
+      </w:r>
+      <w:proofErr w:type="spellStart"/>
+      <w:r>
+        <w:t>aprx</w:t>
+      </w:r>
+      <w:proofErr w:type="spellEnd"/>
+      <w:r>
+        <w:t xml:space="preserve"> file instead, geodatabase paths often break due to differences in file structure or permissions.</w:t>
+      </w:r>
+    </w:p>
+    <w:p>
+      <w:r>
+        <w:pict w14:anchorId="46C6069E">
+          <v:rect id="_x0000_i1085" style="width:0;height:1.5pt" o:hralign="center" o:hrstd="t" o:hr="t" fillcolor="#a0a0a0" stroked="f"/>
+        </w:pict>
+      </w:r>
+    </w:p>
+    <w:p>
+      <w:pPr>
+        <w:rPr>
+          <w:b/>
+          <w:bCs/>
+        </w:rPr>
+      </w:pPr>
+      <w:r>
+        <w:rPr>
+          <w:rFonts w:ascii="Segoe UI Emoji" w:hAnsi="Segoe UI Emoji" w:cs="Segoe UI Emoji"/>
+          <w:b/>
+          <w:bCs/>
+        </w:rPr>
+        <w:t>🧠</w:t>
+      </w:r>
+      <w:r>
+        <w:rPr>
+          <w:b/>
+          <w:bCs/>
+        </w:rPr>
+        <w:t xml:space="preserve"> Real-World Cautionary Story</w:t>
+      </w:r>
+    </w:p>
+    <w:p>
+      <w:pPr>
+        <w:numPr>
+          <w:ilvl w:val="0"/>
+          <w:numId w:val="22"/>
+        </w:numPr>
+      </w:pPr>
+      <w:r>
+        <w:t>Mr. Bushland once ran a Python script as written by his boss.</w:t>
+      </w:r>
+      <w:r>
+        <w:br/>
+        <w:t xml:space="preserve">It </w:t>
+      </w:r>
+      <w:r>
+        <w:rPr>
+          <w:b/>
+          <w:bCs/>
+        </w:rPr>
+        <w:t>renamed every file in every folder</w:t>
+      </w:r>
+      <w:r>
+        <w:t>, breaking links across the entire directory.</w:t>
+      </w:r>
+    </w:p>
+    <w:p>
+      <w:pPr>
+        <w:numPr>
+          <w:ilvl w:val="0"/>
+          <w:numId w:val="22"/>
+        </w:numPr>
+      </w:pPr>
+      <w:r>
+        <w:t xml:space="preserve">Moral: Always understand </w:t>
+      </w:r>
+      <w:r>
+        <w:rPr>
+          <w:b/>
+          <w:bCs/>
+        </w:rPr>
+        <w:t>what a script is doing</w:t>
+      </w:r>
+      <w:r>
+        <w:t xml:space="preserve"> before running it — especially on shared or production data!</w:t>
+      </w:r>
+    </w:p>
+    <w:p>
+      <w:r>
+        <w:lastRenderedPageBreak/>
+        <w:pict w14:anchorId="35F8AB6C">
+          <v:rect id="_x0000_i1086" style="width:0;height:1.5pt" o:hralign="center" o:hrstd="t" o:hr="t" fillcolor="#a0a0a0" stroked="f"/>
         </w:pict>
       </w:r>
     </w:p>
@@ -5451,6 +5833,304 @@
     </w:lvl>
   </w:abstractNum>
   <w:abstractNum w:abstractNumId="1" w15:restartNumberingAfterBreak="0">
+    <w:nsid w:val="18412ED7"/>
+    <w:multiLevelType w:val="multilevel"/>
+    <w:tmpl w:val="3FB2DB18"/>
+    <w:lvl w:ilvl="0">
+      <w:start w:val="1"/>
+      <w:numFmt w:val="bullet"/>
+      <w:lvlText w:val=""/>
+      <w:lvlJc w:val="left"/>
+      <w:pPr>
+        <w:tabs>
+          <w:tab w:val="num" w:pos="720"/>
+        </w:tabs>
+        <w:ind w:left="720" w:hanging="360"/>
+      </w:pPr>
+      <w:rPr>
+        <w:rFonts w:ascii="Symbol" w:hAnsi="Symbol" w:hint="default"/>
+        <w:sz w:val="20"/>
+      </w:rPr>
+    </w:lvl>
+    <w:lvl w:ilvl="1" w:tentative="1">
+      <w:start w:val="1"/>
+      <w:numFmt w:val="bullet"/>
+      <w:lvlText w:val="o"/>
+      <w:lvlJc w:val="left"/>
+      <w:pPr>
+        <w:tabs>
+          <w:tab w:val="num" w:pos="1440"/>
+        </w:tabs>
+        <w:ind w:left="1440" w:hanging="360"/>
+      </w:pPr>
+      <w:rPr>
+        <w:rFonts w:ascii="Courier New" w:hAnsi="Courier New" w:hint="default"/>
+        <w:sz w:val="20"/>
+      </w:rPr>
+    </w:lvl>
+    <w:lvl w:ilvl="2" w:tentative="1">
+      <w:start w:val="1"/>
+      <w:numFmt w:val="bullet"/>
+      <w:lvlText w:val=""/>
+      <w:lvlJc w:val="left"/>
+      <w:pPr>
+        <w:tabs>
+          <w:tab w:val="num" w:pos="2160"/>
+        </w:tabs>
+        <w:ind w:left="2160" w:hanging="360"/>
+      </w:pPr>
+      <w:rPr>
+        <w:rFonts w:ascii="Wingdings" w:hAnsi="Wingdings" w:hint="default"/>
+        <w:sz w:val="20"/>
+      </w:rPr>
+    </w:lvl>
+    <w:lvl w:ilvl="3" w:tentative="1">
+      <w:start w:val="1"/>
+      <w:numFmt w:val="bullet"/>
+      <w:lvlText w:val=""/>
+      <w:lvlJc w:val="left"/>
+      <w:pPr>
+        <w:tabs>
+          <w:tab w:val="num" w:pos="2880"/>
+        </w:tabs>
+        <w:ind w:left="2880" w:hanging="360"/>
+      </w:pPr>
+      <w:rPr>
+        <w:rFonts w:ascii="Wingdings" w:hAnsi="Wingdings" w:hint="default"/>
+        <w:sz w:val="20"/>
+      </w:rPr>
+    </w:lvl>
+    <w:lvl w:ilvl="4" w:tentative="1">
+      <w:start w:val="1"/>
+      <w:numFmt w:val="bullet"/>
+      <w:lvlText w:val=""/>
+      <w:lvlJc w:val="left"/>
+      <w:pPr>
+        <w:tabs>
+          <w:tab w:val="num" w:pos="3600"/>
+        </w:tabs>
+        <w:ind w:left="3600" w:hanging="360"/>
+      </w:pPr>
+      <w:rPr>
+        <w:rFonts w:ascii="Wingdings" w:hAnsi="Wingdings" w:hint="default"/>
+        <w:sz w:val="20"/>
+      </w:rPr>
+    </w:lvl>
+    <w:lvl w:ilvl="5" w:tentative="1">
+      <w:start w:val="1"/>
+      <w:numFmt w:val="bullet"/>
+      <w:lvlText w:val=""/>
+      <w:lvlJc w:val="left"/>
+      <w:pPr>
+        <w:tabs>
+          <w:tab w:val="num" w:pos="4320"/>
+        </w:tabs>
+        <w:ind w:left="4320" w:hanging="360"/>
+      </w:pPr>
+      <w:rPr>
+        <w:rFonts w:ascii="Wingdings" w:hAnsi="Wingdings" w:hint="default"/>
+        <w:sz w:val="20"/>
+      </w:rPr>
+    </w:lvl>
+    <w:lvl w:ilvl="6" w:tentative="1">
+      <w:start w:val="1"/>
+      <w:numFmt w:val="bullet"/>
+      <w:lvlText w:val=""/>
+      <w:lvlJc w:val="left"/>
+      <w:pPr>
+        <w:tabs>
+          <w:tab w:val="num" w:pos="5040"/>
+        </w:tabs>
+        <w:ind w:left="5040" w:hanging="360"/>
+      </w:pPr>
+      <w:rPr>
+        <w:rFonts w:ascii="Wingdings" w:hAnsi="Wingdings" w:hint="default"/>
+        <w:sz w:val="20"/>
+      </w:rPr>
+    </w:lvl>
+    <w:lvl w:ilvl="7" w:tentative="1">
+      <w:start w:val="1"/>
+      <w:numFmt w:val="bullet"/>
+      <w:lvlText w:val=""/>
+      <w:lvlJc w:val="left"/>
+      <w:pPr>
+        <w:tabs>
+          <w:tab w:val="num" w:pos="5760"/>
+        </w:tabs>
+        <w:ind w:left="5760" w:hanging="360"/>
+      </w:pPr>
+      <w:rPr>
+        <w:rFonts w:ascii="Wingdings" w:hAnsi="Wingdings" w:hint="default"/>
+        <w:sz w:val="20"/>
+      </w:rPr>
+    </w:lvl>
+    <w:lvl w:ilvl="8" w:tentative="1">
+      <w:start w:val="1"/>
+      <w:numFmt w:val="bullet"/>
+      <w:lvlText w:val=""/>
+      <w:lvlJc w:val="left"/>
+      <w:pPr>
+        <w:tabs>
+          <w:tab w:val="num" w:pos="6480"/>
+        </w:tabs>
+        <w:ind w:left="6480" w:hanging="360"/>
+      </w:pPr>
+      <w:rPr>
+        <w:rFonts w:ascii="Wingdings" w:hAnsi="Wingdings" w:hint="default"/>
+        <w:sz w:val="20"/>
+      </w:rPr>
+    </w:lvl>
+  </w:abstractNum>
+  <w:abstractNum w:abstractNumId="2" w15:restartNumberingAfterBreak="0">
+    <w:nsid w:val="22C05E72"/>
+    <w:multiLevelType w:val="multilevel"/>
+    <w:tmpl w:val="F8CA02A6"/>
+    <w:lvl w:ilvl="0">
+      <w:start w:val="1"/>
+      <w:numFmt w:val="bullet"/>
+      <w:lvlText w:val=""/>
+      <w:lvlJc w:val="left"/>
+      <w:pPr>
+        <w:tabs>
+          <w:tab w:val="num" w:pos="720"/>
+        </w:tabs>
+        <w:ind w:left="720" w:hanging="360"/>
+      </w:pPr>
+      <w:rPr>
+        <w:rFonts w:ascii="Symbol" w:hAnsi="Symbol" w:hint="default"/>
+        <w:sz w:val="20"/>
+      </w:rPr>
+    </w:lvl>
+    <w:lvl w:ilvl="1">
+      <w:start w:val="1"/>
+      <w:numFmt w:val="bullet"/>
+      <w:lvlText w:val="o"/>
+      <w:lvlJc w:val="left"/>
+      <w:pPr>
+        <w:tabs>
+          <w:tab w:val="num" w:pos="1440"/>
+        </w:tabs>
+        <w:ind w:left="1440" w:hanging="360"/>
+      </w:pPr>
+      <w:rPr>
+        <w:rFonts w:ascii="Courier New" w:hAnsi="Courier New" w:hint="default"/>
+        <w:sz w:val="20"/>
+      </w:rPr>
+    </w:lvl>
+    <w:lvl w:ilvl="2" w:tentative="1">
+      <w:start w:val="1"/>
+      <w:numFmt w:val="bullet"/>
+      <w:lvlText w:val=""/>
+      <w:lvlJc w:val="left"/>
+      <w:pPr>
+        <w:tabs>
+          <w:tab w:val="num" w:pos="2160"/>
+        </w:tabs>
+        <w:ind w:left="2160" w:hanging="360"/>
+      </w:pPr>
+      <w:rPr>
+        <w:rFonts w:ascii="Wingdings" w:hAnsi="Wingdings" w:hint="default"/>
+        <w:sz w:val="20"/>
+      </w:rPr>
+    </w:lvl>
+    <w:lvl w:ilvl="3" w:tentative="1">
+      <w:start w:val="1"/>
+      <w:numFmt w:val="bullet"/>
+      <w:lvlText w:val=""/>
+      <w:lvlJc w:val="left"/>
+      <w:pPr>
+        <w:tabs>
+          <w:tab w:val="num" w:pos="2880"/>
+        </w:tabs>
+        <w:ind w:left="2880" w:hanging="360"/>
+      </w:pPr>
+      <w:rPr>
+        <w:rFonts w:ascii="Wingdings" w:hAnsi="Wingdings" w:hint="default"/>
+        <w:sz w:val="20"/>
+      </w:rPr>
+    </w:lvl>
+    <w:lvl w:ilvl="4" w:tentative="1">
+      <w:start w:val="1"/>
+      <w:numFmt w:val="bullet"/>
+      <w:lvlText w:val=""/>
+      <w:lvlJc w:val="left"/>
+      <w:pPr>
+        <w:tabs>
+          <w:tab w:val="num" w:pos="3600"/>
+        </w:tabs>
+        <w:ind w:left="3600" w:hanging="360"/>
+      </w:pPr>
+      <w:rPr>
+        <w:rFonts w:ascii="Wingdings" w:hAnsi="Wingdings" w:hint="default"/>
+        <w:sz w:val="20"/>
+      </w:rPr>
+    </w:lvl>
+    <w:lvl w:ilvl="5" w:tentative="1">
+      <w:start w:val="1"/>
+      <w:numFmt w:val="bullet"/>
+      <w:lvlText w:val=""/>
+      <w:lvlJc w:val="left"/>
+      <w:pPr>
+        <w:tabs>
+          <w:tab w:val="num" w:pos="4320"/>
+        </w:tabs>
+        <w:ind w:left="4320" w:hanging="360"/>
+      </w:pPr>
+      <w:rPr>
+        <w:rFonts w:ascii="Wingdings" w:hAnsi="Wingdings" w:hint="default"/>
+        <w:sz w:val="20"/>
+      </w:rPr>
+    </w:lvl>
+    <w:lvl w:ilvl="6" w:tentative="1">
+      <w:start w:val="1"/>
+      <w:numFmt w:val="bullet"/>
+      <w:lvlText w:val=""/>
+      <w:lvlJc w:val="left"/>
+      <w:pPr>
+        <w:tabs>
+          <w:tab w:val="num" w:pos="5040"/>
+        </w:tabs>
+        <w:ind w:left="5040" w:hanging="360"/>
+      </w:pPr>
+      <w:rPr>
+        <w:rFonts w:ascii="Wingdings" w:hAnsi="Wingdings" w:hint="default"/>
+        <w:sz w:val="20"/>
+      </w:rPr>
+    </w:lvl>
+    <w:lvl w:ilvl="7" w:tentative="1">
+      <w:start w:val="1"/>
+      <w:numFmt w:val="bullet"/>
+      <w:lvlText w:val=""/>
+      <w:lvlJc w:val="left"/>
+      <w:pPr>
+        <w:tabs>
+          <w:tab w:val="num" w:pos="5760"/>
+        </w:tabs>
+        <w:ind w:left="5760" w:hanging="360"/>
+      </w:pPr>
+      <w:rPr>
+        <w:rFonts w:ascii="Wingdings" w:hAnsi="Wingdings" w:hint="default"/>
+        <w:sz w:val="20"/>
+      </w:rPr>
+    </w:lvl>
+    <w:lvl w:ilvl="8" w:tentative="1">
+      <w:start w:val="1"/>
+      <w:numFmt w:val="bullet"/>
+      <w:lvlText w:val=""/>
+      <w:lvlJc w:val="left"/>
+      <w:pPr>
+        <w:tabs>
+          <w:tab w:val="num" w:pos="6480"/>
+        </w:tabs>
+        <w:ind w:left="6480" w:hanging="360"/>
+      </w:pPr>
+      <w:rPr>
+        <w:rFonts w:ascii="Wingdings" w:hAnsi="Wingdings" w:hint="default"/>
+        <w:sz w:val="20"/>
+      </w:rPr>
+    </w:lvl>
+  </w:abstractNum>
+  <w:abstractNum w:abstractNumId="3" w15:restartNumberingAfterBreak="0">
     <w:nsid w:val="23AD63D3"/>
     <w:multiLevelType w:val="multilevel"/>
     <w:tmpl w:val="B6D6C460"/>
@@ -5599,7 +6279,7 @@
       </w:rPr>
     </w:lvl>
   </w:abstractNum>
-  <w:abstractNum w:abstractNumId="2" w15:restartNumberingAfterBreak="0">
+  <w:abstractNum w:abstractNumId="4" w15:restartNumberingAfterBreak="0">
     <w:nsid w:val="261D4EFC"/>
     <w:multiLevelType w:val="multilevel"/>
     <w:tmpl w:val="A03ED722"/>
@@ -5748,7 +6428,156 @@
       </w:rPr>
     </w:lvl>
   </w:abstractNum>
-  <w:abstractNum w:abstractNumId="3" w15:restartNumberingAfterBreak="0">
+  <w:abstractNum w:abstractNumId="5" w15:restartNumberingAfterBreak="0">
+    <w:nsid w:val="264155B9"/>
+    <w:multiLevelType w:val="multilevel"/>
+    <w:tmpl w:val="B57A8178"/>
+    <w:lvl w:ilvl="0">
+      <w:start w:val="1"/>
+      <w:numFmt w:val="bullet"/>
+      <w:lvlText w:val=""/>
+      <w:lvlJc w:val="left"/>
+      <w:pPr>
+        <w:tabs>
+          <w:tab w:val="num" w:pos="720"/>
+        </w:tabs>
+        <w:ind w:left="720" w:hanging="360"/>
+      </w:pPr>
+      <w:rPr>
+        <w:rFonts w:ascii="Symbol" w:hAnsi="Symbol" w:hint="default"/>
+        <w:sz w:val="20"/>
+      </w:rPr>
+    </w:lvl>
+    <w:lvl w:ilvl="1" w:tentative="1">
+      <w:start w:val="1"/>
+      <w:numFmt w:val="bullet"/>
+      <w:lvlText w:val="o"/>
+      <w:lvlJc w:val="left"/>
+      <w:pPr>
+        <w:tabs>
+          <w:tab w:val="num" w:pos="1440"/>
+        </w:tabs>
+        <w:ind w:left="1440" w:hanging="360"/>
+      </w:pPr>
+      <w:rPr>
+        <w:rFonts w:ascii="Courier New" w:hAnsi="Courier New" w:hint="default"/>
+        <w:sz w:val="20"/>
+      </w:rPr>
+    </w:lvl>
+    <w:lvl w:ilvl="2" w:tentative="1">
+      <w:start w:val="1"/>
+      <w:numFmt w:val="bullet"/>
+      <w:lvlText w:val=""/>
+      <w:lvlJc w:val="left"/>
+      <w:pPr>
+        <w:tabs>
+          <w:tab w:val="num" w:pos="2160"/>
+        </w:tabs>
+        <w:ind w:left="2160" w:hanging="360"/>
+      </w:pPr>
+      <w:rPr>
+        <w:rFonts w:ascii="Wingdings" w:hAnsi="Wingdings" w:hint="default"/>
+        <w:sz w:val="20"/>
+      </w:rPr>
+    </w:lvl>
+    <w:lvl w:ilvl="3" w:tentative="1">
+      <w:start w:val="1"/>
+      <w:numFmt w:val="bullet"/>
+      <w:lvlText w:val=""/>
+      <w:lvlJc w:val="left"/>
+      <w:pPr>
+        <w:tabs>
+          <w:tab w:val="num" w:pos="2880"/>
+        </w:tabs>
+        <w:ind w:left="2880" w:hanging="360"/>
+      </w:pPr>
+      <w:rPr>
+        <w:rFonts w:ascii="Wingdings" w:hAnsi="Wingdings" w:hint="default"/>
+        <w:sz w:val="20"/>
+      </w:rPr>
+    </w:lvl>
+    <w:lvl w:ilvl="4" w:tentative="1">
+      <w:start w:val="1"/>
+      <w:numFmt w:val="bullet"/>
+      <w:lvlText w:val=""/>
+      <w:lvlJc w:val="left"/>
+      <w:pPr>
+        <w:tabs>
+          <w:tab w:val="num" w:pos="3600"/>
+        </w:tabs>
+        <w:ind w:left="3600" w:hanging="360"/>
+      </w:pPr>
+      <w:rPr>
+        <w:rFonts w:ascii="Wingdings" w:hAnsi="Wingdings" w:hint="default"/>
+        <w:sz w:val="20"/>
+      </w:rPr>
+    </w:lvl>
+    <w:lvl w:ilvl="5" w:tentative="1">
+      <w:start w:val="1"/>
+      <w:numFmt w:val="bullet"/>
+      <w:lvlText w:val=""/>
+      <w:lvlJc w:val="left"/>
+      <w:pPr>
+        <w:tabs>
+          <w:tab w:val="num" w:pos="4320"/>
+        </w:tabs>
+        <w:ind w:left="4320" w:hanging="360"/>
+      </w:pPr>
+      <w:rPr>
+        <w:rFonts w:ascii="Wingdings" w:hAnsi="Wingdings" w:hint="default"/>
+        <w:sz w:val="20"/>
+      </w:rPr>
+    </w:lvl>
+    <w:lvl w:ilvl="6" w:tentative="1">
+      <w:start w:val="1"/>
+      <w:numFmt w:val="bullet"/>
+      <w:lvlText w:val=""/>
+      <w:lvlJc w:val="left"/>
+      <w:pPr>
+        <w:tabs>
+          <w:tab w:val="num" w:pos="5040"/>
+        </w:tabs>
+        <w:ind w:left="5040" w:hanging="360"/>
+      </w:pPr>
+      <w:rPr>
+        <w:rFonts w:ascii="Wingdings" w:hAnsi="Wingdings" w:hint="default"/>
+        <w:sz w:val="20"/>
+      </w:rPr>
+    </w:lvl>
+    <w:lvl w:ilvl="7" w:tentative="1">
+      <w:start w:val="1"/>
+      <w:numFmt w:val="bullet"/>
+      <w:lvlText w:val=""/>
+      <w:lvlJc w:val="left"/>
+      <w:pPr>
+        <w:tabs>
+          <w:tab w:val="num" w:pos="5760"/>
+        </w:tabs>
+        <w:ind w:left="5760" w:hanging="360"/>
+      </w:pPr>
+      <w:rPr>
+        <w:rFonts w:ascii="Wingdings" w:hAnsi="Wingdings" w:hint="default"/>
+        <w:sz w:val="20"/>
+      </w:rPr>
+    </w:lvl>
+    <w:lvl w:ilvl="8" w:tentative="1">
+      <w:start w:val="1"/>
+      <w:numFmt w:val="bullet"/>
+      <w:lvlText w:val=""/>
+      <w:lvlJc w:val="left"/>
+      <w:pPr>
+        <w:tabs>
+          <w:tab w:val="num" w:pos="6480"/>
+        </w:tabs>
+        <w:ind w:left="6480" w:hanging="360"/>
+      </w:pPr>
+      <w:rPr>
+        <w:rFonts w:ascii="Wingdings" w:hAnsi="Wingdings" w:hint="default"/>
+        <w:sz w:val="20"/>
+      </w:rPr>
+    </w:lvl>
+  </w:abstractNum>
+  <w:abstractNum w:abstractNumId="6" w15:restartNumberingAfterBreak="0">
     <w:nsid w:val="30DD54D1"/>
     <w:multiLevelType w:val="multilevel"/>
     <w:tmpl w:val="561E5852"/>
@@ -5897,7 +6726,7 @@
       </w:rPr>
     </w:lvl>
   </w:abstractNum>
-  <w:abstractNum w:abstractNumId="4" w15:restartNumberingAfterBreak="0">
+  <w:abstractNum w:abstractNumId="7" w15:restartNumberingAfterBreak="0">
     <w:nsid w:val="318B64F0"/>
     <w:multiLevelType w:val="multilevel"/>
     <w:tmpl w:val="122ED500"/>
@@ -6046,7 +6875,7 @@
       </w:rPr>
     </w:lvl>
   </w:abstractNum>
-  <w:abstractNum w:abstractNumId="5" w15:restartNumberingAfterBreak="0">
+  <w:abstractNum w:abstractNumId="8" w15:restartNumberingAfterBreak="0">
     <w:nsid w:val="34D5151C"/>
     <w:multiLevelType w:val="multilevel"/>
     <w:tmpl w:val="14BA6C9C"/>
@@ -6195,7 +7024,7 @@
       </w:rPr>
     </w:lvl>
   </w:abstractNum>
-  <w:abstractNum w:abstractNumId="6" w15:restartNumberingAfterBreak="0">
+  <w:abstractNum w:abstractNumId="9" w15:restartNumberingAfterBreak="0">
     <w:nsid w:val="3C1F298B"/>
     <w:multiLevelType w:val="multilevel"/>
     <w:tmpl w:val="06122206"/>
@@ -6344,7 +7173,7 @@
       </w:rPr>
     </w:lvl>
   </w:abstractNum>
-  <w:abstractNum w:abstractNumId="7" w15:restartNumberingAfterBreak="0">
+  <w:abstractNum w:abstractNumId="10" w15:restartNumberingAfterBreak="0">
     <w:nsid w:val="3D7A3A8F"/>
     <w:multiLevelType w:val="multilevel"/>
     <w:tmpl w:val="8AEE3EAE"/>
@@ -6457,7 +7286,7 @@
       </w:pPr>
     </w:lvl>
   </w:abstractNum>
-  <w:abstractNum w:abstractNumId="8" w15:restartNumberingAfterBreak="0">
+  <w:abstractNum w:abstractNumId="11" w15:restartNumberingAfterBreak="0">
     <w:nsid w:val="46BF4577"/>
     <w:multiLevelType w:val="multilevel"/>
     <w:tmpl w:val="6F36FAAA"/>
@@ -6606,7 +7435,7 @@
       </w:rPr>
     </w:lvl>
   </w:abstractNum>
-  <w:abstractNum w:abstractNumId="9" w15:restartNumberingAfterBreak="0">
+  <w:abstractNum w:abstractNumId="12" w15:restartNumberingAfterBreak="0">
     <w:nsid w:val="47536DC2"/>
     <w:multiLevelType w:val="multilevel"/>
     <w:tmpl w:val="16588294"/>
@@ -6755,7 +7584,7 @@
       </w:rPr>
     </w:lvl>
   </w:abstractNum>
-  <w:abstractNum w:abstractNumId="10" w15:restartNumberingAfterBreak="0">
+  <w:abstractNum w:abstractNumId="13" w15:restartNumberingAfterBreak="0">
     <w:nsid w:val="49837264"/>
     <w:multiLevelType w:val="multilevel"/>
     <w:tmpl w:val="5E22D52A"/>
@@ -6904,7 +7733,7 @@
       </w:rPr>
     </w:lvl>
   </w:abstractNum>
-  <w:abstractNum w:abstractNumId="11" w15:restartNumberingAfterBreak="0">
+  <w:abstractNum w:abstractNumId="14" w15:restartNumberingAfterBreak="0">
     <w:nsid w:val="4D8D505E"/>
     <w:multiLevelType w:val="multilevel"/>
     <w:tmpl w:val="FD82277A"/>
@@ -7053,7 +7882,156 @@
       </w:rPr>
     </w:lvl>
   </w:abstractNum>
-  <w:abstractNum w:abstractNumId="12" w15:restartNumberingAfterBreak="0">
+  <w:abstractNum w:abstractNumId="15" w15:restartNumberingAfterBreak="0">
+    <w:nsid w:val="4D9E6E71"/>
+    <w:multiLevelType w:val="multilevel"/>
+    <w:tmpl w:val="51AA816E"/>
+    <w:lvl w:ilvl="0">
+      <w:start w:val="1"/>
+      <w:numFmt w:val="bullet"/>
+      <w:lvlText w:val=""/>
+      <w:lvlJc w:val="left"/>
+      <w:pPr>
+        <w:tabs>
+          <w:tab w:val="num" w:pos="720"/>
+        </w:tabs>
+        <w:ind w:left="720" w:hanging="360"/>
+      </w:pPr>
+      <w:rPr>
+        <w:rFonts w:ascii="Symbol" w:hAnsi="Symbol" w:hint="default"/>
+        <w:sz w:val="20"/>
+      </w:rPr>
+    </w:lvl>
+    <w:lvl w:ilvl="1" w:tentative="1">
+      <w:start w:val="1"/>
+      <w:numFmt w:val="bullet"/>
+      <w:lvlText w:val="o"/>
+      <w:lvlJc w:val="left"/>
+      <w:pPr>
+        <w:tabs>
+          <w:tab w:val="num" w:pos="1440"/>
+        </w:tabs>
+        <w:ind w:left="1440" w:hanging="360"/>
+      </w:pPr>
+      <w:rPr>
+        <w:rFonts w:ascii="Courier New" w:hAnsi="Courier New" w:hint="default"/>
+        <w:sz w:val="20"/>
+      </w:rPr>
+    </w:lvl>
+    <w:lvl w:ilvl="2" w:tentative="1">
+      <w:start w:val="1"/>
+      <w:numFmt w:val="bullet"/>
+      <w:lvlText w:val=""/>
+      <w:lvlJc w:val="left"/>
+      <w:pPr>
+        <w:tabs>
+          <w:tab w:val="num" w:pos="2160"/>
+        </w:tabs>
+        <w:ind w:left="2160" w:hanging="360"/>
+      </w:pPr>
+      <w:rPr>
+        <w:rFonts w:ascii="Wingdings" w:hAnsi="Wingdings" w:hint="default"/>
+        <w:sz w:val="20"/>
+      </w:rPr>
+    </w:lvl>
+    <w:lvl w:ilvl="3" w:tentative="1">
+      <w:start w:val="1"/>
+      <w:numFmt w:val="bullet"/>
+      <w:lvlText w:val=""/>
+      <w:lvlJc w:val="left"/>
+      <w:pPr>
+        <w:tabs>
+          <w:tab w:val="num" w:pos="2880"/>
+        </w:tabs>
+        <w:ind w:left="2880" w:hanging="360"/>
+      </w:pPr>
+      <w:rPr>
+        <w:rFonts w:ascii="Wingdings" w:hAnsi="Wingdings" w:hint="default"/>
+        <w:sz w:val="20"/>
+      </w:rPr>
+    </w:lvl>
+    <w:lvl w:ilvl="4" w:tentative="1">
+      <w:start w:val="1"/>
+      <w:numFmt w:val="bullet"/>
+      <w:lvlText w:val=""/>
+      <w:lvlJc w:val="left"/>
+      <w:pPr>
+        <w:tabs>
+          <w:tab w:val="num" w:pos="3600"/>
+        </w:tabs>
+        <w:ind w:left="3600" w:hanging="360"/>
+      </w:pPr>
+      <w:rPr>
+        <w:rFonts w:ascii="Wingdings" w:hAnsi="Wingdings" w:hint="default"/>
+        <w:sz w:val="20"/>
+      </w:rPr>
+    </w:lvl>
+    <w:lvl w:ilvl="5" w:tentative="1">
+      <w:start w:val="1"/>
+      <w:numFmt w:val="bullet"/>
+      <w:lvlText w:val=""/>
+      <w:lvlJc w:val="left"/>
+      <w:pPr>
+        <w:tabs>
+          <w:tab w:val="num" w:pos="4320"/>
+        </w:tabs>
+        <w:ind w:left="4320" w:hanging="360"/>
+      </w:pPr>
+      <w:rPr>
+        <w:rFonts w:ascii="Wingdings" w:hAnsi="Wingdings" w:hint="default"/>
+        <w:sz w:val="20"/>
+      </w:rPr>
+    </w:lvl>
+    <w:lvl w:ilvl="6" w:tentative="1">
+      <w:start w:val="1"/>
+      <w:numFmt w:val="bullet"/>
+      <w:lvlText w:val=""/>
+      <w:lvlJc w:val="left"/>
+      <w:pPr>
+        <w:tabs>
+          <w:tab w:val="num" w:pos="5040"/>
+        </w:tabs>
+        <w:ind w:left="5040" w:hanging="360"/>
+      </w:pPr>
+      <w:rPr>
+        <w:rFonts w:ascii="Wingdings" w:hAnsi="Wingdings" w:hint="default"/>
+        <w:sz w:val="20"/>
+      </w:rPr>
+    </w:lvl>
+    <w:lvl w:ilvl="7" w:tentative="1">
+      <w:start w:val="1"/>
+      <w:numFmt w:val="bullet"/>
+      <w:lvlText w:val=""/>
+      <w:lvlJc w:val="left"/>
+      <w:pPr>
+        <w:tabs>
+          <w:tab w:val="num" w:pos="5760"/>
+        </w:tabs>
+        <w:ind w:left="5760" w:hanging="360"/>
+      </w:pPr>
+      <w:rPr>
+        <w:rFonts w:ascii="Wingdings" w:hAnsi="Wingdings" w:hint="default"/>
+        <w:sz w:val="20"/>
+      </w:rPr>
+    </w:lvl>
+    <w:lvl w:ilvl="8" w:tentative="1">
+      <w:start w:val="1"/>
+      <w:numFmt w:val="bullet"/>
+      <w:lvlText w:val=""/>
+      <w:lvlJc w:val="left"/>
+      <w:pPr>
+        <w:tabs>
+          <w:tab w:val="num" w:pos="6480"/>
+        </w:tabs>
+        <w:ind w:left="6480" w:hanging="360"/>
+      </w:pPr>
+      <w:rPr>
+        <w:rFonts w:ascii="Wingdings" w:hAnsi="Wingdings" w:hint="default"/>
+        <w:sz w:val="20"/>
+      </w:rPr>
+    </w:lvl>
+  </w:abstractNum>
+  <w:abstractNum w:abstractNumId="16" w15:restartNumberingAfterBreak="0">
     <w:nsid w:val="53BE77B7"/>
     <w:multiLevelType w:val="multilevel"/>
     <w:tmpl w:val="EECCBB7A"/>
@@ -7202,7 +8180,7 @@
       </w:rPr>
     </w:lvl>
   </w:abstractNum>
-  <w:abstractNum w:abstractNumId="13" w15:restartNumberingAfterBreak="0">
+  <w:abstractNum w:abstractNumId="17" w15:restartNumberingAfterBreak="0">
     <w:nsid w:val="5BF633F9"/>
     <w:multiLevelType w:val="multilevel"/>
     <w:tmpl w:val="1EA4C202"/>
@@ -7351,7 +8329,7 @@
       </w:rPr>
     </w:lvl>
   </w:abstractNum>
-  <w:abstractNum w:abstractNumId="14" w15:restartNumberingAfterBreak="0">
+  <w:abstractNum w:abstractNumId="18" w15:restartNumberingAfterBreak="0">
     <w:nsid w:val="682E6B47"/>
     <w:multiLevelType w:val="multilevel"/>
     <w:tmpl w:val="C48A67A0"/>
@@ -7500,7 +8478,305 @@
       </w:rPr>
     </w:lvl>
   </w:abstractNum>
-  <w:abstractNum w:abstractNumId="15" w15:restartNumberingAfterBreak="0">
+  <w:abstractNum w:abstractNumId="19" w15:restartNumberingAfterBreak="0">
+    <w:nsid w:val="747171BB"/>
+    <w:multiLevelType w:val="multilevel"/>
+    <w:tmpl w:val="D98416B8"/>
+    <w:lvl w:ilvl="0">
+      <w:start w:val="1"/>
+      <w:numFmt w:val="bullet"/>
+      <w:lvlText w:val=""/>
+      <w:lvlJc w:val="left"/>
+      <w:pPr>
+        <w:tabs>
+          <w:tab w:val="num" w:pos="720"/>
+        </w:tabs>
+        <w:ind w:left="720" w:hanging="360"/>
+      </w:pPr>
+      <w:rPr>
+        <w:rFonts w:ascii="Symbol" w:hAnsi="Symbol" w:hint="default"/>
+        <w:sz w:val="20"/>
+      </w:rPr>
+    </w:lvl>
+    <w:lvl w:ilvl="1" w:tentative="1">
+      <w:start w:val="1"/>
+      <w:numFmt w:val="bullet"/>
+      <w:lvlText w:val="o"/>
+      <w:lvlJc w:val="left"/>
+      <w:pPr>
+        <w:tabs>
+          <w:tab w:val="num" w:pos="1440"/>
+        </w:tabs>
+        <w:ind w:left="1440" w:hanging="360"/>
+      </w:pPr>
+      <w:rPr>
+        <w:rFonts w:ascii="Courier New" w:hAnsi="Courier New" w:hint="default"/>
+        <w:sz w:val="20"/>
+      </w:rPr>
+    </w:lvl>
+    <w:lvl w:ilvl="2" w:tentative="1">
+      <w:start w:val="1"/>
+      <w:numFmt w:val="bullet"/>
+      <w:lvlText w:val=""/>
+      <w:lvlJc w:val="left"/>
+      <w:pPr>
+        <w:tabs>
+          <w:tab w:val="num" w:pos="2160"/>
+        </w:tabs>
+        <w:ind w:left="2160" w:hanging="360"/>
+      </w:pPr>
+      <w:rPr>
+        <w:rFonts w:ascii="Wingdings" w:hAnsi="Wingdings" w:hint="default"/>
+        <w:sz w:val="20"/>
+      </w:rPr>
+    </w:lvl>
+    <w:lvl w:ilvl="3" w:tentative="1">
+      <w:start w:val="1"/>
+      <w:numFmt w:val="bullet"/>
+      <w:lvlText w:val=""/>
+      <w:lvlJc w:val="left"/>
+      <w:pPr>
+        <w:tabs>
+          <w:tab w:val="num" w:pos="2880"/>
+        </w:tabs>
+        <w:ind w:left="2880" w:hanging="360"/>
+      </w:pPr>
+      <w:rPr>
+        <w:rFonts w:ascii="Wingdings" w:hAnsi="Wingdings" w:hint="default"/>
+        <w:sz w:val="20"/>
+      </w:rPr>
+    </w:lvl>
+    <w:lvl w:ilvl="4" w:tentative="1">
+      <w:start w:val="1"/>
+      <w:numFmt w:val="bullet"/>
+      <w:lvlText w:val=""/>
+      <w:lvlJc w:val="left"/>
+      <w:pPr>
+        <w:tabs>
+          <w:tab w:val="num" w:pos="3600"/>
+        </w:tabs>
+        <w:ind w:left="3600" w:hanging="360"/>
+      </w:pPr>
+      <w:rPr>
+        <w:rFonts w:ascii="Wingdings" w:hAnsi="Wingdings" w:hint="default"/>
+        <w:sz w:val="20"/>
+      </w:rPr>
+    </w:lvl>
+    <w:lvl w:ilvl="5" w:tentative="1">
+      <w:start w:val="1"/>
+      <w:numFmt w:val="bullet"/>
+      <w:lvlText w:val=""/>
+      <w:lvlJc w:val="left"/>
+      <w:pPr>
+        <w:tabs>
+          <w:tab w:val="num" w:pos="4320"/>
+        </w:tabs>
+        <w:ind w:left="4320" w:hanging="360"/>
+      </w:pPr>
+      <w:rPr>
+        <w:rFonts w:ascii="Wingdings" w:hAnsi="Wingdings" w:hint="default"/>
+        <w:sz w:val="20"/>
+      </w:rPr>
+    </w:lvl>
+    <w:lvl w:ilvl="6" w:tentative="1">
+      <w:start w:val="1"/>
+      <w:numFmt w:val="bullet"/>
+      <w:lvlText w:val=""/>
+      <w:lvlJc w:val="left"/>
+      <w:pPr>
+        <w:tabs>
+          <w:tab w:val="num" w:pos="5040"/>
+        </w:tabs>
+        <w:ind w:left="5040" w:hanging="360"/>
+      </w:pPr>
+      <w:rPr>
+        <w:rFonts w:ascii="Wingdings" w:hAnsi="Wingdings" w:hint="default"/>
+        <w:sz w:val="20"/>
+      </w:rPr>
+    </w:lvl>
+    <w:lvl w:ilvl="7" w:tentative="1">
+      <w:start w:val="1"/>
+      <w:numFmt w:val="bullet"/>
+      <w:lvlText w:val=""/>
+      <w:lvlJc w:val="left"/>
+      <w:pPr>
+        <w:tabs>
+          <w:tab w:val="num" w:pos="5760"/>
+        </w:tabs>
+        <w:ind w:left="5760" w:hanging="360"/>
+      </w:pPr>
+      <w:rPr>
+        <w:rFonts w:ascii="Wingdings" w:hAnsi="Wingdings" w:hint="default"/>
+        <w:sz w:val="20"/>
+      </w:rPr>
+    </w:lvl>
+    <w:lvl w:ilvl="8" w:tentative="1">
+      <w:start w:val="1"/>
+      <w:numFmt w:val="bullet"/>
+      <w:lvlText w:val=""/>
+      <w:lvlJc w:val="left"/>
+      <w:pPr>
+        <w:tabs>
+          <w:tab w:val="num" w:pos="6480"/>
+        </w:tabs>
+        <w:ind w:left="6480" w:hanging="360"/>
+      </w:pPr>
+      <w:rPr>
+        <w:rFonts w:ascii="Wingdings" w:hAnsi="Wingdings" w:hint="default"/>
+        <w:sz w:val="20"/>
+      </w:rPr>
+    </w:lvl>
+  </w:abstractNum>
+  <w:abstractNum w:abstractNumId="20" w15:restartNumberingAfterBreak="0">
+    <w:nsid w:val="7942210A"/>
+    <w:multiLevelType w:val="multilevel"/>
+    <w:tmpl w:val="6ED8C742"/>
+    <w:lvl w:ilvl="0">
+      <w:start w:val="1"/>
+      <w:numFmt w:val="bullet"/>
+      <w:lvlText w:val=""/>
+      <w:lvlJc w:val="left"/>
+      <w:pPr>
+        <w:tabs>
+          <w:tab w:val="num" w:pos="720"/>
+        </w:tabs>
+        <w:ind w:left="720" w:hanging="360"/>
+      </w:pPr>
+      <w:rPr>
+        <w:rFonts w:ascii="Symbol" w:hAnsi="Symbol" w:hint="default"/>
+        <w:sz w:val="20"/>
+      </w:rPr>
+    </w:lvl>
+    <w:lvl w:ilvl="1" w:tentative="1">
+      <w:start w:val="1"/>
+      <w:numFmt w:val="bullet"/>
+      <w:lvlText w:val="o"/>
+      <w:lvlJc w:val="left"/>
+      <w:pPr>
+        <w:tabs>
+          <w:tab w:val="num" w:pos="1440"/>
+        </w:tabs>
+        <w:ind w:left="1440" w:hanging="360"/>
+      </w:pPr>
+      <w:rPr>
+        <w:rFonts w:ascii="Courier New" w:hAnsi="Courier New" w:hint="default"/>
+        <w:sz w:val="20"/>
+      </w:rPr>
+    </w:lvl>
+    <w:lvl w:ilvl="2" w:tentative="1">
+      <w:start w:val="1"/>
+      <w:numFmt w:val="bullet"/>
+      <w:lvlText w:val=""/>
+      <w:lvlJc w:val="left"/>
+      <w:pPr>
+        <w:tabs>
+          <w:tab w:val="num" w:pos="2160"/>
+        </w:tabs>
+        <w:ind w:left="2160" w:hanging="360"/>
+      </w:pPr>
+      <w:rPr>
+        <w:rFonts w:ascii="Wingdings" w:hAnsi="Wingdings" w:hint="default"/>
+        <w:sz w:val="20"/>
+      </w:rPr>
+    </w:lvl>
+    <w:lvl w:ilvl="3" w:tentative="1">
+      <w:start w:val="1"/>
+      <w:numFmt w:val="bullet"/>
+      <w:lvlText w:val=""/>
+      <w:lvlJc w:val="left"/>
+      <w:pPr>
+        <w:tabs>
+          <w:tab w:val="num" w:pos="2880"/>
+        </w:tabs>
+        <w:ind w:left="2880" w:hanging="360"/>
+      </w:pPr>
+      <w:rPr>
+        <w:rFonts w:ascii="Wingdings" w:hAnsi="Wingdings" w:hint="default"/>
+        <w:sz w:val="20"/>
+      </w:rPr>
+    </w:lvl>
+    <w:lvl w:ilvl="4" w:tentative="1">
+      <w:start w:val="1"/>
+      <w:numFmt w:val="bullet"/>
+      <w:lvlText w:val=""/>
+      <w:lvlJc w:val="left"/>
+      <w:pPr>
+        <w:tabs>
+          <w:tab w:val="num" w:pos="3600"/>
+        </w:tabs>
+        <w:ind w:left="3600" w:hanging="360"/>
+      </w:pPr>
+      <w:rPr>
+        <w:rFonts w:ascii="Wingdings" w:hAnsi="Wingdings" w:hint="default"/>
+        <w:sz w:val="20"/>
+      </w:rPr>
+    </w:lvl>
+    <w:lvl w:ilvl="5" w:tentative="1">
+      <w:start w:val="1"/>
+      <w:numFmt w:val="bullet"/>
+      <w:lvlText w:val=""/>
+      <w:lvlJc w:val="left"/>
+      <w:pPr>
+        <w:tabs>
+          <w:tab w:val="num" w:pos="4320"/>
+        </w:tabs>
+        <w:ind w:left="4320" w:hanging="360"/>
+      </w:pPr>
+      <w:rPr>
+        <w:rFonts w:ascii="Wingdings" w:hAnsi="Wingdings" w:hint="default"/>
+        <w:sz w:val="20"/>
+      </w:rPr>
+    </w:lvl>
+    <w:lvl w:ilvl="6" w:tentative="1">
+      <w:start w:val="1"/>
+      <w:numFmt w:val="bullet"/>
+      <w:lvlText w:val=""/>
+      <w:lvlJc w:val="left"/>
+      <w:pPr>
+        <w:tabs>
+          <w:tab w:val="num" w:pos="5040"/>
+        </w:tabs>
+        <w:ind w:left="5040" w:hanging="360"/>
+      </w:pPr>
+      <w:rPr>
+        <w:rFonts w:ascii="Wingdings" w:hAnsi="Wingdings" w:hint="default"/>
+        <w:sz w:val="20"/>
+      </w:rPr>
+    </w:lvl>
+    <w:lvl w:ilvl="7" w:tentative="1">
+      <w:start w:val="1"/>
+      <w:numFmt w:val="bullet"/>
+      <w:lvlText w:val=""/>
+      <w:lvlJc w:val="left"/>
+      <w:pPr>
+        <w:tabs>
+          <w:tab w:val="num" w:pos="5760"/>
+        </w:tabs>
+        <w:ind w:left="5760" w:hanging="360"/>
+      </w:pPr>
+      <w:rPr>
+        <w:rFonts w:ascii="Wingdings" w:hAnsi="Wingdings" w:hint="default"/>
+        <w:sz w:val="20"/>
+      </w:rPr>
+    </w:lvl>
+    <w:lvl w:ilvl="8" w:tentative="1">
+      <w:start w:val="1"/>
+      <w:numFmt w:val="bullet"/>
+      <w:lvlText w:val=""/>
+      <w:lvlJc w:val="left"/>
+      <w:pPr>
+        <w:tabs>
+          <w:tab w:val="num" w:pos="6480"/>
+        </w:tabs>
+        <w:ind w:left="6480" w:hanging="360"/>
+      </w:pPr>
+      <w:rPr>
+        <w:rFonts w:ascii="Wingdings" w:hAnsi="Wingdings" w:hint="default"/>
+        <w:sz w:val="20"/>
+      </w:rPr>
+    </w:lvl>
+  </w:abstractNum>
+  <w:abstractNum w:abstractNumId="21" w15:restartNumberingAfterBreak="0">
     <w:nsid w:val="7C837D96"/>
     <w:multiLevelType w:val="multilevel"/>
     <w:tmpl w:val="4EC44264"/>
@@ -7650,51 +8926,69 @@
     </w:lvl>
   </w:abstractNum>
   <w:num w:numId="1" w16cid:durableId="1586497199">
-    <w:abstractNumId w:val="14"/>
+    <w:abstractNumId w:val="18"/>
   </w:num>
   <w:num w:numId="2" w16cid:durableId="1623732612">
-    <w:abstractNumId w:val="2"/>
+    <w:abstractNumId w:val="4"/>
   </w:num>
   <w:num w:numId="3" w16cid:durableId="1914856351">
-    <w:abstractNumId w:val="12"/>
+    <w:abstractNumId w:val="16"/>
   </w:num>
   <w:num w:numId="4" w16cid:durableId="361907807">
-    <w:abstractNumId w:val="1"/>
+    <w:abstractNumId w:val="3"/>
   </w:num>
   <w:num w:numId="5" w16cid:durableId="622736298">
-    <w:abstractNumId w:val="13"/>
+    <w:abstractNumId w:val="17"/>
   </w:num>
   <w:num w:numId="6" w16cid:durableId="1843861549">
-    <w:abstractNumId w:val="8"/>
+    <w:abstractNumId w:val="11"/>
   </w:num>
   <w:num w:numId="7" w16cid:durableId="1655142316">
-    <w:abstractNumId w:val="3"/>
+    <w:abstractNumId w:val="6"/>
   </w:num>
   <w:num w:numId="8" w16cid:durableId="1632520984">
-    <w:abstractNumId w:val="11"/>
+    <w:abstractNumId w:val="14"/>
   </w:num>
   <w:num w:numId="9" w16cid:durableId="1764300845">
     <w:abstractNumId w:val="0"/>
   </w:num>
   <w:num w:numId="10" w16cid:durableId="1096167611">
-    <w:abstractNumId w:val="6"/>
+    <w:abstractNumId w:val="9"/>
   </w:num>
   <w:num w:numId="11" w16cid:durableId="500043530">
+    <w:abstractNumId w:val="8"/>
+  </w:num>
+  <w:num w:numId="12" w16cid:durableId="213127607">
+    <w:abstractNumId w:val="7"/>
+  </w:num>
+  <w:num w:numId="13" w16cid:durableId="1814060456">
+    <w:abstractNumId w:val="12"/>
+  </w:num>
+  <w:num w:numId="14" w16cid:durableId="682126758">
+    <w:abstractNumId w:val="13"/>
+  </w:num>
+  <w:num w:numId="15" w16cid:durableId="132409597">
+    <w:abstractNumId w:val="10"/>
+  </w:num>
+  <w:num w:numId="16" w16cid:durableId="612786787">
+    <w:abstractNumId w:val="21"/>
+  </w:num>
+  <w:num w:numId="17" w16cid:durableId="655492820">
     <w:abstractNumId w:val="5"/>
   </w:num>
-  <w:num w:numId="12" w16cid:durableId="213127607">
-    <w:abstractNumId w:val="4"/>
+  <w:num w:numId="18" w16cid:durableId="2116707188">
+    <w:abstractNumId w:val="2"/>
   </w:num>
-  <w:num w:numId="13" w16cid:durableId="1814060456">
-    <w:abstractNumId w:val="9"/>
+  <w:num w:numId="19" w16cid:durableId="1730834936">
+    <w:abstractNumId w:val="19"/>
   </w:num>
-  <w:num w:numId="14" w16cid:durableId="682126758">
-    <w:abstractNumId w:val="10"/>
+  <w:num w:numId="20" w16cid:durableId="1720930979">
+    <w:abstractNumId w:val="1"/>
   </w:num>
-  <w:num w:numId="15" w16cid:durableId="132409597">
-    <w:abstractNumId w:val="7"/>
+  <w:num w:numId="21" w16cid:durableId="1675259063">
+    <w:abstractNumId w:val="20"/>
   </w:num>
-  <w:num w:numId="16" w16cid:durableId="612786787">
+  <w:num w:numId="22" w16cid:durableId="2099406775">
     <w:abstractNumId w:val="15"/>
   </w:num>
 </w:numbering>
@@ -8301,7 +9595,6 @@
   <w:style w:type="character" w:default="1" w:styleId="DefaultParagraphFont">
     <w:name w:val="Default Paragraph Font"/>
     <w:uiPriority w:val="1"/>
-    <w:semiHidden/>
     <w:unhideWhenUsed/>
   </w:style>
   <w:style w:type="table" w:default="1" w:styleId="TableNormal">

</xml_diff>